<commit_message>
actualizo cambios, creo directorio de carpetas y añado documento pdf
</commit_message>
<xml_diff>
--- a/UF5_ACT4.docx
+++ b/UF5_ACT4.docx
@@ -20,7 +20,7 @@
             <mc:AlternateContent>
               <mc:Choice Requires="wpg">
                 <w:drawing>
-                  <wp:anchor distT="0" distB="0" distL="114300" distR="114300" simplePos="0" relativeHeight="251662336" behindDoc="0" locked="0" layoutInCell="1" allowOverlap="1" wp14:anchorId="73EE0E0F" wp14:editId="0E9E4D43">
+                  <wp:anchor distT="0" distB="0" distL="114300" distR="114300" simplePos="0" relativeHeight="251656195" behindDoc="0" locked="0" layoutInCell="1" allowOverlap="1" wp14:anchorId="73EE0E0F" wp14:editId="226915DB">
                     <wp:simplePos x="0" y="0"/>
                     <wp:positionH relativeFrom="page">
                       <wp:align>center</wp:align>
@@ -221,7 +221,7 @@
                                 <a:avLst/>
                               </a:prstGeom>
                               <a:blipFill>
-                                <a:blip r:embed="rId7"/>
+                                <a:blip r:embed="rId8"/>
                                 <a:stretch>
                                   <a:fillRect r="-7574"/>
                                 </a:stretch>
@@ -267,13 +267,13 @@
               </mc:Choice>
               <mc:Fallback>
                 <w:pict>
-                  <v:group w14:anchorId="4C98CEA7" id="Grupo 149" o:spid="_x0000_s1026" style="position:absolute;margin-left:0;margin-top:0;width:8in;height:95.7pt;z-index:251662336;mso-width-percent:941;mso-height-percent:121;mso-top-percent:23;mso-position-horizontal:center;mso-position-horizontal-relative:page;mso-position-vertical-relative:page;mso-width-percent:941;mso-height-percent:121;mso-top-percent:23" coordorigin="" coordsize="73152,12161" o:gfxdata="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">
+                  <v:group w14:anchorId="41E85AC8" id="Grupo 149" o:spid="_x0000_s1026" style="position:absolute;margin-left:0;margin-top:0;width:8in;height:95.7pt;z-index:251656195;mso-width-percent:941;mso-height-percent:121;mso-top-percent:23;mso-position-horizontal:center;mso-position-horizontal-relative:page;mso-position-vertical-relative:page;mso-width-percent:941;mso-height-percent:121;mso-top-percent:23" coordorigin="" coordsize="73152,12161" o:gfxdata="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">
                     <v:shape id="Rectángulo 51" o:spid="_x0000_s1027" style="position:absolute;width:73152;height:11303;visibility:visible;mso-wrap-style:square;v-text-anchor:middle" coordsize="7312660,1129665" o:gfxdata="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" path="m,l7312660,r,1129665l3619500,733425,,1091565,,xe" fillcolor="#4472c4 [3204]" stroked="f" strokeweight="1pt">
                       <v:stroke joinstyle="miter"/>
                       <v:path arrowok="t" o:connecttype="custom" o:connectlocs="0,0;7315200,0;7315200,1130373;3620757,733885;0,1092249;0,0" o:connectangles="0,0,0,0,0,0"/>
                     </v:shape>
                     <v:rect id="Rectángulo 151" o:spid="_x0000_s1028" style="position:absolute;width:73152;height:12161;visibility:visible;mso-wrap-style:square;v-text-anchor:middle" o:gfxdata="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" stroked="f" strokeweight="1pt">
-                      <v:fill r:id="rId8" o:title="" recolor="t" rotate="t" type="frame"/>
+                      <v:fill r:id="rId9" o:title="" recolor="t" rotate="t" type="frame"/>
                     </v:rect>
                     <w10:wrap anchorx="page" anchory="page"/>
                   </v:group>
@@ -288,7 +288,7 @@
             <mc:AlternateContent>
               <mc:Choice Requires="wps">
                 <w:drawing>
-                  <wp:anchor distT="0" distB="0" distL="114300" distR="114300" simplePos="0" relativeHeight="251660288" behindDoc="0" locked="0" layoutInCell="1" allowOverlap="1" wp14:anchorId="6A06C7E6" wp14:editId="212FA41D">
+                  <wp:anchor distT="0" distB="0" distL="114300" distR="114300" simplePos="0" relativeHeight="251656193" behindDoc="0" locked="0" layoutInCell="1" allowOverlap="1" wp14:anchorId="6A06C7E6" wp14:editId="34782A02">
                     <wp:simplePos x="0" y="0"/>
                     <wp:positionH relativeFrom="page">
                       <wp:align>center</wp:align>
@@ -443,7 +443,7 @@
                     <v:stroke joinstyle="miter"/>
                     <v:path gradientshapeok="t" o:connecttype="rect"/>
                   </v:shapetype>
-                  <v:shape id="Cuadro de texto 152" o:spid="_x0000_s1026" type="#_x0000_t202" style="position:absolute;margin-left:0;margin-top:0;width:8in;height:1in;z-index:251660288;visibility:visible;mso-wrap-style:square;mso-width-percent:941;mso-height-percent:92;mso-top-percent:818;mso-wrap-distance-left:9pt;mso-wrap-distance-top:0;mso-wrap-distance-right:9pt;mso-wrap-distance-bottom:0;mso-position-horizontal:center;mso-position-horizontal-relative:page;mso-position-vertical-relative:page;mso-width-percent:941;mso-height-percent:92;mso-top-percent:818;mso-width-relative:page;mso-height-relative:page;v-text-anchor:bottom" o:gfxdata="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" filled="f" stroked="f" strokeweight=".5pt">
+                  <v:shape id="Cuadro de texto 152" o:spid="_x0000_s1026" type="#_x0000_t202" style="position:absolute;margin-left:0;margin-top:0;width:8in;height:1in;z-index:251656193;visibility:visible;mso-wrap-style:square;mso-width-percent:941;mso-height-percent:92;mso-top-percent:818;mso-wrap-distance-left:9pt;mso-wrap-distance-top:0;mso-wrap-distance-right:9pt;mso-wrap-distance-bottom:0;mso-position-horizontal:center;mso-position-horizontal-relative:page;mso-position-vertical-relative:page;mso-width-percent:941;mso-height-percent:92;mso-top-percent:818;mso-width-relative:page;mso-height-relative:page;v-text-anchor:bottom" o:gfxdata="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" filled="f" stroked="f" strokeweight=".5pt">
                     <v:textbox inset="126pt,0,54pt,0">
                       <w:txbxContent>
                         <w:sdt>
@@ -534,7 +534,7 @@
             <mc:AlternateContent>
               <mc:Choice Requires="wps">
                 <w:drawing>
-                  <wp:anchor distT="0" distB="0" distL="114300" distR="114300" simplePos="0" relativeHeight="251661312" behindDoc="0" locked="0" layoutInCell="1" allowOverlap="1" wp14:anchorId="3BB7B30B" wp14:editId="115C83EB">
+                  <wp:anchor distT="0" distB="0" distL="114300" distR="114300" simplePos="0" relativeHeight="251656194" behindDoc="0" locked="0" layoutInCell="1" allowOverlap="1" wp14:anchorId="3BB7B30B" wp14:editId="00F05217">
                     <wp:simplePos x="0" y="0"/>
                     <wp:positionH relativeFrom="page">
                       <wp:align>center</wp:align>
@@ -694,7 +694,7 @@
               </mc:Choice>
               <mc:Fallback>
                 <w:pict>
-                  <v:shape w14:anchorId="3BB7B30B" id="Cuadro de texto 153" o:spid="_x0000_s1027" type="#_x0000_t202" style="position:absolute;margin-left:0;margin-top:0;width:8in;height:79.5pt;z-index:251661312;visibility:visible;mso-wrap-style:square;mso-width-percent:941;mso-height-percent:100;mso-top-percent:700;mso-wrap-distance-left:9pt;mso-wrap-distance-top:0;mso-wrap-distance-right:9pt;mso-wrap-distance-bottom:0;mso-position-horizontal:center;mso-position-horizontal-relative:page;mso-position-vertical-relative:page;mso-width-percent:941;mso-height-percent:100;mso-top-percent:700;mso-width-relative:page;mso-height-relative:page;v-text-anchor:top" o:gfxdata="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" filled="f" stroked="f" strokeweight=".5pt">
+                  <v:shape w14:anchorId="3BB7B30B" id="Cuadro de texto 153" o:spid="_x0000_s1027" type="#_x0000_t202" style="position:absolute;margin-left:0;margin-top:0;width:8in;height:79.5pt;z-index:251656194;visibility:visible;mso-wrap-style:square;mso-width-percent:941;mso-height-percent:100;mso-top-percent:700;mso-wrap-distance-left:9pt;mso-wrap-distance-top:0;mso-wrap-distance-right:9pt;mso-wrap-distance-bottom:0;mso-position-horizontal:center;mso-position-horizontal-relative:page;mso-position-vertical-relative:page;mso-width-percent:941;mso-height-percent:100;mso-top-percent:700;mso-width-relative:page;mso-height-relative:page;v-text-anchor:top" o:gfxdata="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" filled="f" stroked="f" strokeweight=".5pt">
                     <v:textbox style="mso-fit-shape-to-text:t" inset="126pt,0,54pt,0">
                       <w:txbxContent>
                         <w:p>
@@ -794,7 +794,7 @@
             <mc:AlternateContent>
               <mc:Choice Requires="wps">
                 <w:drawing>
-                  <wp:anchor distT="0" distB="0" distL="114300" distR="114300" simplePos="0" relativeHeight="251659264" behindDoc="0" locked="0" layoutInCell="1" allowOverlap="1" wp14:anchorId="253D7676" wp14:editId="41F64729">
+                  <wp:anchor distT="0" distB="0" distL="114300" distR="114300" simplePos="0" relativeHeight="251656192" behindDoc="0" locked="0" layoutInCell="1" allowOverlap="1" wp14:anchorId="253D7676" wp14:editId="1E89FB26">
                     <wp:simplePos x="0" y="0"/>
                     <wp:positionH relativeFrom="page">
                       <wp:align>center</wp:align>
@@ -949,7 +949,7 @@
               </mc:Choice>
               <mc:Fallback>
                 <w:pict>
-                  <v:shape w14:anchorId="253D7676" id="Cuadro de texto 154" o:spid="_x0000_s1028" type="#_x0000_t202" style="position:absolute;margin-left:0;margin-top:0;width:8in;height:286.5pt;z-index:251659264;visibility:visible;mso-wrap-style:square;mso-width-percent:941;mso-height-percent:363;mso-top-percent:300;mso-wrap-distance-left:9pt;mso-wrap-distance-top:0;mso-wrap-distance-right:9pt;mso-wrap-distance-bottom:0;mso-position-horizontal:center;mso-position-horizontal-relative:page;mso-position-vertical-relative:page;mso-width-percent:941;mso-height-percent:363;mso-top-percent:300;mso-width-relative:page;mso-height-relative:page;v-text-anchor:bottom" o:gfxdata="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" filled="f" stroked="f" strokeweight=".5pt">
+                  <v:shape w14:anchorId="253D7676" id="Cuadro de texto 154" o:spid="_x0000_s1028" type="#_x0000_t202" style="position:absolute;margin-left:0;margin-top:0;width:8in;height:286.5pt;z-index:251656192;visibility:visible;mso-wrap-style:square;mso-width-percent:941;mso-height-percent:363;mso-top-percent:300;mso-wrap-distance-left:9pt;mso-wrap-distance-top:0;mso-wrap-distance-right:9pt;mso-wrap-distance-bottom:0;mso-position-horizontal:center;mso-position-horizontal-relative:page;mso-position-vertical-relative:page;mso-width-percent:941;mso-height-percent:363;mso-top-percent:300;mso-width-relative:page;mso-height-relative:page;v-text-anchor:bottom" o:gfxdata="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" filled="f" stroked="f" strokeweight=".5pt">
                     <v:textbox inset="126pt,0,54pt,0">
                       <w:txbxContent>
                         <w:p>
@@ -1043,16 +1043,884 @@
             <w:br w:type="page"/>
           </w:r>
         </w:p>
+        <w:p>
+          <w:pPr>
+            <w:pStyle w:val="Ttulo1"/>
+            <w:rPr>
+              <w:sz w:val="96"/>
+              <w:szCs w:val="96"/>
+            </w:rPr>
+          </w:pPr>
+        </w:p>
+        <w:p>
+          <w:pPr>
+            <w:rPr>
+              <w:color w:val="2F5496" w:themeColor="accent1" w:themeShade="BF"/>
+              <w:sz w:val="72"/>
+              <w:szCs w:val="72"/>
+            </w:rPr>
+          </w:pPr>
+          <w:r>
+            <w:rPr>
+              <w:color w:val="2F5496" w:themeColor="accent1" w:themeShade="BF"/>
+              <w:sz w:val="72"/>
+              <w:szCs w:val="72"/>
+            </w:rPr>
+            <w:t>INDICE</w:t>
+          </w:r>
+        </w:p>
+        <w:sdt>
+          <w:sdtPr>
+            <w:id w:val="592912222"/>
+            <w:docPartObj>
+              <w:docPartGallery w:val="Table of Contents"/>
+              <w:docPartUnique/>
+            </w:docPartObj>
+          </w:sdtPr>
+          <w:sdtEndPr>
+            <w:rPr>
+              <w:rFonts w:asciiTheme="minorHAnsi" w:eastAsiaTheme="minorHAnsi" w:hAnsiTheme="minorHAnsi" w:cstheme="minorBidi"/>
+              <w:b/>
+              <w:bCs/>
+              <w:color w:val="auto"/>
+              <w:sz w:val="22"/>
+              <w:szCs w:val="22"/>
+              <w:lang w:eastAsia="en-US"/>
+            </w:rPr>
+          </w:sdtEndPr>
+          <w:sdtContent>
+            <w:p>
+              <w:pPr>
+                <w:pStyle w:val="TtuloTDC"/>
+              </w:pPr>
+              <w:r>
+                <w:t>Contenido</w:t>
+              </w:r>
+            </w:p>
+            <w:p>
+              <w:pPr>
+                <w:pStyle w:val="TDC1"/>
+                <w:tabs>
+                  <w:tab w:val="right" w:leader="dot" w:pos="9628"/>
+                </w:tabs>
+                <w:rPr>
+                  <w:rFonts w:eastAsiaTheme="minorEastAsia"/>
+                  <w:noProof/>
+                  <w:lang w:eastAsia="es-ES"/>
+                </w:rPr>
+              </w:pPr>
+              <w:r>
+                <w:fldChar w:fldCharType="begin"/>
+              </w:r>
+              <w:r>
+                <w:instrText xml:space="preserve"> TOC \o "1-3" \h \z \u </w:instrText>
+              </w:r>
+              <w:r>
+                <w:fldChar w:fldCharType="separate"/>
+              </w:r>
+              <w:hyperlink w:anchor="_Toc65674371" w:history="1">
+                <w:r>
+                  <w:rPr>
+                    <w:rStyle w:val="Hipervnculo"/>
+                    <w:noProof/>
+                  </w:rPr>
+                  <w:t>DECISIONES TOMADAS</w:t>
+                </w:r>
+                <w:r>
+                  <w:rPr>
+                    <w:noProof/>
+                    <w:webHidden/>
+                  </w:rPr>
+                  <w:tab/>
+                </w:r>
+                <w:r>
+                  <w:rPr>
+                    <w:noProof/>
+                    <w:webHidden/>
+                  </w:rPr>
+                  <w:fldChar w:fldCharType="begin"/>
+                </w:r>
+                <w:r>
+                  <w:rPr>
+                    <w:noProof/>
+                    <w:webHidden/>
+                  </w:rPr>
+                  <w:instrText xml:space="preserve"> PAGEREF _Toc65674371 \h </w:instrText>
+                </w:r>
+                <w:r>
+                  <w:rPr>
+                    <w:noProof/>
+                    <w:webHidden/>
+                  </w:rPr>
+                </w:r>
+                <w:r>
+                  <w:rPr>
+                    <w:noProof/>
+                    <w:webHidden/>
+                  </w:rPr>
+                  <w:fldChar w:fldCharType="separate"/>
+                </w:r>
+                <w:r>
+                  <w:rPr>
+                    <w:noProof/>
+                    <w:webHidden/>
+                  </w:rPr>
+                  <w:t>3</w:t>
+                </w:r>
+                <w:r>
+                  <w:rPr>
+                    <w:noProof/>
+                    <w:webHidden/>
+                  </w:rPr>
+                  <w:fldChar w:fldCharType="end"/>
+                </w:r>
+              </w:hyperlink>
+            </w:p>
+            <w:p>
+              <w:pPr>
+                <w:pStyle w:val="TDC2"/>
+                <w:tabs>
+                  <w:tab w:val="right" w:leader="dot" w:pos="9628"/>
+                </w:tabs>
+                <w:rPr>
+                  <w:rFonts w:eastAsiaTheme="minorEastAsia"/>
+                  <w:noProof/>
+                  <w:lang w:eastAsia="es-ES"/>
+                </w:rPr>
+              </w:pPr>
+              <w:hyperlink w:anchor="_Toc65674372" w:history="1">
+                <w:r>
+                  <w:rPr>
+                    <w:rStyle w:val="Hipervnculo"/>
+                    <w:noProof/>
+                  </w:rPr>
+                  <w:t>REQUERIMIENTO 1</w:t>
+                </w:r>
+                <w:r>
+                  <w:rPr>
+                    <w:noProof/>
+                    <w:webHidden/>
+                  </w:rPr>
+                  <w:tab/>
+                </w:r>
+                <w:r>
+                  <w:rPr>
+                    <w:noProof/>
+                    <w:webHidden/>
+                  </w:rPr>
+                  <w:fldChar w:fldCharType="begin"/>
+                </w:r>
+                <w:r>
+                  <w:rPr>
+                    <w:noProof/>
+                    <w:webHidden/>
+                  </w:rPr>
+                  <w:instrText xml:space="preserve"> PAGEREF _Toc65674372 \h </w:instrText>
+                </w:r>
+                <w:r>
+                  <w:rPr>
+                    <w:noProof/>
+                    <w:webHidden/>
+                  </w:rPr>
+                </w:r>
+                <w:r>
+                  <w:rPr>
+                    <w:noProof/>
+                    <w:webHidden/>
+                  </w:rPr>
+                  <w:fldChar w:fldCharType="separate"/>
+                </w:r>
+                <w:r>
+                  <w:rPr>
+                    <w:noProof/>
+                    <w:webHidden/>
+                  </w:rPr>
+                  <w:t>3</w:t>
+                </w:r>
+                <w:r>
+                  <w:rPr>
+                    <w:noProof/>
+                    <w:webHidden/>
+                  </w:rPr>
+                  <w:fldChar w:fldCharType="end"/>
+                </w:r>
+              </w:hyperlink>
+            </w:p>
+            <w:p>
+              <w:pPr>
+                <w:pStyle w:val="TDC3"/>
+                <w:tabs>
+                  <w:tab w:val="right" w:leader="dot" w:pos="9628"/>
+                </w:tabs>
+                <w:rPr>
+                  <w:rFonts w:eastAsiaTheme="minorEastAsia"/>
+                  <w:noProof/>
+                  <w:lang w:eastAsia="es-ES"/>
+                </w:rPr>
+              </w:pPr>
+              <w:hyperlink w:anchor="_Toc65674373" w:history="1">
+                <w:r>
+                  <w:rPr>
+                    <w:rStyle w:val="Hipervnculo"/>
+                    <w:noProof/>
+                  </w:rPr>
+                  <w:t>Diagrama de clases:</w:t>
+                </w:r>
+                <w:r>
+                  <w:rPr>
+                    <w:noProof/>
+                    <w:webHidden/>
+                  </w:rPr>
+                  <w:tab/>
+                </w:r>
+                <w:r>
+                  <w:rPr>
+                    <w:noProof/>
+                    <w:webHidden/>
+                  </w:rPr>
+                  <w:fldChar w:fldCharType="begin"/>
+                </w:r>
+                <w:r>
+                  <w:rPr>
+                    <w:noProof/>
+                    <w:webHidden/>
+                  </w:rPr>
+                  <w:instrText xml:space="preserve"> PAGEREF _Toc65674373 \h </w:instrText>
+                </w:r>
+                <w:r>
+                  <w:rPr>
+                    <w:noProof/>
+                    <w:webHidden/>
+                  </w:rPr>
+                </w:r>
+                <w:r>
+                  <w:rPr>
+                    <w:noProof/>
+                    <w:webHidden/>
+                  </w:rPr>
+                  <w:fldChar w:fldCharType="separate"/>
+                </w:r>
+                <w:r>
+                  <w:rPr>
+                    <w:noProof/>
+                    <w:webHidden/>
+                  </w:rPr>
+                  <w:t>3</w:t>
+                </w:r>
+                <w:r>
+                  <w:rPr>
+                    <w:noProof/>
+                    <w:webHidden/>
+                  </w:rPr>
+                  <w:fldChar w:fldCharType="end"/>
+                </w:r>
+              </w:hyperlink>
+            </w:p>
+            <w:p>
+              <w:pPr>
+                <w:pStyle w:val="TDC3"/>
+                <w:tabs>
+                  <w:tab w:val="right" w:leader="dot" w:pos="9628"/>
+                </w:tabs>
+                <w:rPr>
+                  <w:rFonts w:eastAsiaTheme="minorEastAsia"/>
+                  <w:noProof/>
+                  <w:lang w:eastAsia="es-ES"/>
+                </w:rPr>
+              </w:pPr>
+              <w:hyperlink w:anchor="_Toc65674374" w:history="1">
+                <w:r>
+                  <w:rPr>
+                    <w:rStyle w:val="Hipervnculo"/>
+                    <w:noProof/>
+                  </w:rPr>
+                  <w:t>Diagrama de casos de uso:</w:t>
+                </w:r>
+                <w:r>
+                  <w:rPr>
+                    <w:noProof/>
+                    <w:webHidden/>
+                  </w:rPr>
+                  <w:tab/>
+                </w:r>
+                <w:r>
+                  <w:rPr>
+                    <w:noProof/>
+                    <w:webHidden/>
+                  </w:rPr>
+                  <w:fldChar w:fldCharType="begin"/>
+                </w:r>
+                <w:r>
+                  <w:rPr>
+                    <w:noProof/>
+                    <w:webHidden/>
+                  </w:rPr>
+                  <w:instrText xml:space="preserve"> PAGEREF _Toc65674374 \h </w:instrText>
+                </w:r>
+                <w:r>
+                  <w:rPr>
+                    <w:noProof/>
+                    <w:webHidden/>
+                  </w:rPr>
+                </w:r>
+                <w:r>
+                  <w:rPr>
+                    <w:noProof/>
+                    <w:webHidden/>
+                  </w:rPr>
+                  <w:fldChar w:fldCharType="separate"/>
+                </w:r>
+                <w:r>
+                  <w:rPr>
+                    <w:noProof/>
+                    <w:webHidden/>
+                  </w:rPr>
+                  <w:t>4</w:t>
+                </w:r>
+                <w:r>
+                  <w:rPr>
+                    <w:noProof/>
+                    <w:webHidden/>
+                  </w:rPr>
+                  <w:fldChar w:fldCharType="end"/>
+                </w:r>
+              </w:hyperlink>
+            </w:p>
+            <w:p>
+              <w:pPr>
+                <w:pStyle w:val="TDC2"/>
+                <w:tabs>
+                  <w:tab w:val="right" w:leader="dot" w:pos="9628"/>
+                </w:tabs>
+                <w:rPr>
+                  <w:rFonts w:eastAsiaTheme="minorEastAsia"/>
+                  <w:noProof/>
+                  <w:lang w:eastAsia="es-ES"/>
+                </w:rPr>
+              </w:pPr>
+              <w:hyperlink w:anchor="_Toc65674375" w:history="1">
+                <w:r>
+                  <w:rPr>
+                    <w:rStyle w:val="Hipervnculo"/>
+                    <w:noProof/>
+                  </w:rPr>
+                  <w:t>REQUERIMIENTO 2</w:t>
+                </w:r>
+                <w:r>
+                  <w:rPr>
+                    <w:noProof/>
+                    <w:webHidden/>
+                  </w:rPr>
+                  <w:tab/>
+                </w:r>
+                <w:r>
+                  <w:rPr>
+                    <w:noProof/>
+                    <w:webHidden/>
+                  </w:rPr>
+                  <w:fldChar w:fldCharType="begin"/>
+                </w:r>
+                <w:r>
+                  <w:rPr>
+                    <w:noProof/>
+                    <w:webHidden/>
+                  </w:rPr>
+                  <w:instrText xml:space="preserve"> PAGEREF _Toc65674375 \h </w:instrText>
+                </w:r>
+                <w:r>
+                  <w:rPr>
+                    <w:noProof/>
+                    <w:webHidden/>
+                  </w:rPr>
+                </w:r>
+                <w:r>
+                  <w:rPr>
+                    <w:noProof/>
+                    <w:webHidden/>
+                  </w:rPr>
+                  <w:fldChar w:fldCharType="separate"/>
+                </w:r>
+                <w:r>
+                  <w:rPr>
+                    <w:noProof/>
+                    <w:webHidden/>
+                  </w:rPr>
+                  <w:t>5</w:t>
+                </w:r>
+                <w:r>
+                  <w:rPr>
+                    <w:noProof/>
+                    <w:webHidden/>
+                  </w:rPr>
+                  <w:fldChar w:fldCharType="end"/>
+                </w:r>
+              </w:hyperlink>
+            </w:p>
+            <w:p>
+              <w:pPr>
+                <w:pStyle w:val="TDC3"/>
+                <w:tabs>
+                  <w:tab w:val="right" w:leader="dot" w:pos="9628"/>
+                </w:tabs>
+                <w:rPr>
+                  <w:rFonts w:eastAsiaTheme="minorEastAsia"/>
+                  <w:noProof/>
+                  <w:lang w:eastAsia="es-ES"/>
+                </w:rPr>
+              </w:pPr>
+              <w:hyperlink w:anchor="_Toc65674376" w:history="1">
+                <w:r>
+                  <w:rPr>
+                    <w:rStyle w:val="Hipervnculo"/>
+                    <w:noProof/>
+                  </w:rPr>
+                  <w:t>Diagrama de clases:</w:t>
+                </w:r>
+                <w:r>
+                  <w:rPr>
+                    <w:noProof/>
+                    <w:webHidden/>
+                  </w:rPr>
+                  <w:tab/>
+                </w:r>
+                <w:r>
+                  <w:rPr>
+                    <w:noProof/>
+                    <w:webHidden/>
+                  </w:rPr>
+                  <w:fldChar w:fldCharType="begin"/>
+                </w:r>
+                <w:r>
+                  <w:rPr>
+                    <w:noProof/>
+                    <w:webHidden/>
+                  </w:rPr>
+                  <w:instrText xml:space="preserve"> PAGEREF _Toc65674376 \h </w:instrText>
+                </w:r>
+                <w:r>
+                  <w:rPr>
+                    <w:noProof/>
+                    <w:webHidden/>
+                  </w:rPr>
+                </w:r>
+                <w:r>
+                  <w:rPr>
+                    <w:noProof/>
+                    <w:webHidden/>
+                  </w:rPr>
+                  <w:fldChar w:fldCharType="separate"/>
+                </w:r>
+                <w:r>
+                  <w:rPr>
+                    <w:noProof/>
+                    <w:webHidden/>
+                  </w:rPr>
+                  <w:t>5</w:t>
+                </w:r>
+                <w:r>
+                  <w:rPr>
+                    <w:noProof/>
+                    <w:webHidden/>
+                  </w:rPr>
+                  <w:fldChar w:fldCharType="end"/>
+                </w:r>
+              </w:hyperlink>
+            </w:p>
+            <w:p>
+              <w:pPr>
+                <w:pStyle w:val="TDC3"/>
+                <w:tabs>
+                  <w:tab w:val="right" w:leader="dot" w:pos="9628"/>
+                </w:tabs>
+                <w:rPr>
+                  <w:rFonts w:eastAsiaTheme="minorEastAsia"/>
+                  <w:noProof/>
+                  <w:lang w:eastAsia="es-ES"/>
+                </w:rPr>
+              </w:pPr>
+              <w:hyperlink w:anchor="_Toc65674377" w:history="1">
+                <w:r>
+                  <w:rPr>
+                    <w:rStyle w:val="Hipervnculo"/>
+                    <w:noProof/>
+                  </w:rPr>
+                  <w:t>Diagrama de casos de uso:</w:t>
+                </w:r>
+                <w:r>
+                  <w:rPr>
+                    <w:noProof/>
+                    <w:webHidden/>
+                  </w:rPr>
+                  <w:tab/>
+                </w:r>
+                <w:r>
+                  <w:rPr>
+                    <w:noProof/>
+                    <w:webHidden/>
+                  </w:rPr>
+                  <w:fldChar w:fldCharType="begin"/>
+                </w:r>
+                <w:r>
+                  <w:rPr>
+                    <w:noProof/>
+                    <w:webHidden/>
+                  </w:rPr>
+                  <w:instrText xml:space="preserve"> PAGEREF _Toc65674377 \h </w:instrText>
+                </w:r>
+                <w:r>
+                  <w:rPr>
+                    <w:noProof/>
+                    <w:webHidden/>
+                  </w:rPr>
+                </w:r>
+                <w:r>
+                  <w:rPr>
+                    <w:noProof/>
+                    <w:webHidden/>
+                  </w:rPr>
+                  <w:fldChar w:fldCharType="separate"/>
+                </w:r>
+                <w:r>
+                  <w:rPr>
+                    <w:noProof/>
+                    <w:webHidden/>
+                  </w:rPr>
+                  <w:t>6</w:t>
+                </w:r>
+                <w:r>
+                  <w:rPr>
+                    <w:noProof/>
+                    <w:webHidden/>
+                  </w:rPr>
+                  <w:fldChar w:fldCharType="end"/>
+                </w:r>
+              </w:hyperlink>
+            </w:p>
+            <w:p>
+              <w:pPr>
+                <w:pStyle w:val="TDC1"/>
+                <w:tabs>
+                  <w:tab w:val="right" w:leader="dot" w:pos="9628"/>
+                </w:tabs>
+                <w:rPr>
+                  <w:rFonts w:eastAsiaTheme="minorEastAsia"/>
+                  <w:noProof/>
+                  <w:lang w:eastAsia="es-ES"/>
+                </w:rPr>
+              </w:pPr>
+              <w:hyperlink w:anchor="_Toc65674378" w:history="1">
+                <w:r>
+                  <w:rPr>
+                    <w:rStyle w:val="Hipervnculo"/>
+                    <w:noProof/>
+                  </w:rPr>
+                  <w:t>ANEXO</w:t>
+                </w:r>
+                <w:r>
+                  <w:rPr>
+                    <w:noProof/>
+                    <w:webHidden/>
+                  </w:rPr>
+                  <w:tab/>
+                </w:r>
+                <w:r>
+                  <w:rPr>
+                    <w:noProof/>
+                    <w:webHidden/>
+                  </w:rPr>
+                  <w:fldChar w:fldCharType="begin"/>
+                </w:r>
+                <w:r>
+                  <w:rPr>
+                    <w:noProof/>
+                    <w:webHidden/>
+                  </w:rPr>
+                  <w:instrText xml:space="preserve"> PAGEREF _Toc65674378 \h </w:instrText>
+                </w:r>
+                <w:r>
+                  <w:rPr>
+                    <w:noProof/>
+                    <w:webHidden/>
+                  </w:rPr>
+                </w:r>
+                <w:r>
+                  <w:rPr>
+                    <w:noProof/>
+                    <w:webHidden/>
+                  </w:rPr>
+                  <w:fldChar w:fldCharType="separate"/>
+                </w:r>
+                <w:r>
+                  <w:rPr>
+                    <w:noProof/>
+                    <w:webHidden/>
+                  </w:rPr>
+                  <w:t>7</w:t>
+                </w:r>
+                <w:r>
+                  <w:rPr>
+                    <w:noProof/>
+                    <w:webHidden/>
+                  </w:rPr>
+                  <w:fldChar w:fldCharType="end"/>
+                </w:r>
+              </w:hyperlink>
+            </w:p>
+            <w:p>
+              <w:pPr>
+                <w:pStyle w:val="TDC2"/>
+                <w:tabs>
+                  <w:tab w:val="right" w:leader="dot" w:pos="9628"/>
+                </w:tabs>
+                <w:rPr>
+                  <w:rFonts w:eastAsiaTheme="minorEastAsia"/>
+                  <w:noProof/>
+                  <w:lang w:eastAsia="es-ES"/>
+                </w:rPr>
+              </w:pPr>
+              <w:hyperlink w:anchor="_Toc65674379" w:history="1">
+                <w:r>
+                  <w:rPr>
+                    <w:rStyle w:val="Hipervnculo"/>
+                    <w:noProof/>
+                  </w:rPr>
+                  <w:t>Imagen 1:</w:t>
+                </w:r>
+                <w:r>
+                  <w:rPr>
+                    <w:noProof/>
+                    <w:webHidden/>
+                  </w:rPr>
+                  <w:tab/>
+                </w:r>
+                <w:r>
+                  <w:rPr>
+                    <w:noProof/>
+                    <w:webHidden/>
+                  </w:rPr>
+                  <w:fldChar w:fldCharType="begin"/>
+                </w:r>
+                <w:r>
+                  <w:rPr>
+                    <w:noProof/>
+                    <w:webHidden/>
+                  </w:rPr>
+                  <w:instrText xml:space="preserve"> PAGEREF _Toc65674379 \h </w:instrText>
+                </w:r>
+                <w:r>
+                  <w:rPr>
+                    <w:noProof/>
+                    <w:webHidden/>
+                  </w:rPr>
+                </w:r>
+                <w:r>
+                  <w:rPr>
+                    <w:noProof/>
+                    <w:webHidden/>
+                  </w:rPr>
+                  <w:fldChar w:fldCharType="separate"/>
+                </w:r>
+                <w:r>
+                  <w:rPr>
+                    <w:noProof/>
+                    <w:webHidden/>
+                  </w:rPr>
+                  <w:t>1</w:t>
+                </w:r>
+                <w:r>
+                  <w:rPr>
+                    <w:noProof/>
+                    <w:webHidden/>
+                  </w:rPr>
+                  <w:fldChar w:fldCharType="end"/>
+                </w:r>
+              </w:hyperlink>
+            </w:p>
+            <w:p>
+              <w:pPr>
+                <w:pStyle w:val="TDC2"/>
+                <w:tabs>
+                  <w:tab w:val="right" w:leader="dot" w:pos="9628"/>
+                </w:tabs>
+                <w:rPr>
+                  <w:rFonts w:eastAsiaTheme="minorEastAsia"/>
+                  <w:noProof/>
+                  <w:lang w:eastAsia="es-ES"/>
+                </w:rPr>
+              </w:pPr>
+              <w:hyperlink w:anchor="_Toc65674380" w:history="1">
+                <w:r>
+                  <w:rPr>
+                    <w:rStyle w:val="Hipervnculo"/>
+                    <w:noProof/>
+                  </w:rPr>
+                  <w:t>Imagen 2:</w:t>
+                </w:r>
+                <w:r>
+                  <w:rPr>
+                    <w:noProof/>
+                    <w:webHidden/>
+                  </w:rPr>
+                  <w:tab/>
+                </w:r>
+                <w:r>
+                  <w:rPr>
+                    <w:noProof/>
+                    <w:webHidden/>
+                  </w:rPr>
+                  <w:fldChar w:fldCharType="begin"/>
+                </w:r>
+                <w:r>
+                  <w:rPr>
+                    <w:noProof/>
+                    <w:webHidden/>
+                  </w:rPr>
+                  <w:instrText xml:space="preserve"> PAGEREF _Toc65674380 \h </w:instrText>
+                </w:r>
+                <w:r>
+                  <w:rPr>
+                    <w:noProof/>
+                    <w:webHidden/>
+                  </w:rPr>
+                </w:r>
+                <w:r>
+                  <w:rPr>
+                    <w:noProof/>
+                    <w:webHidden/>
+                  </w:rPr>
+                  <w:fldChar w:fldCharType="separate"/>
+                </w:r>
+                <w:r>
+                  <w:rPr>
+                    <w:noProof/>
+                    <w:webHidden/>
+                  </w:rPr>
+                  <w:t>2</w:t>
+                </w:r>
+                <w:r>
+                  <w:rPr>
+                    <w:noProof/>
+                    <w:webHidden/>
+                  </w:rPr>
+                  <w:fldChar w:fldCharType="end"/>
+                </w:r>
+              </w:hyperlink>
+            </w:p>
+            <w:p>
+              <w:pPr>
+                <w:pStyle w:val="TDC2"/>
+                <w:tabs>
+                  <w:tab w:val="right" w:leader="dot" w:pos="9628"/>
+                </w:tabs>
+                <w:rPr>
+                  <w:rFonts w:eastAsiaTheme="minorEastAsia"/>
+                  <w:noProof/>
+                  <w:lang w:eastAsia="es-ES"/>
+                </w:rPr>
+              </w:pPr>
+              <w:hyperlink w:anchor="_Toc65674381" w:history="1">
+                <w:r>
+                  <w:rPr>
+                    <w:rStyle w:val="Hipervnculo"/>
+                    <w:noProof/>
+                  </w:rPr>
+                  <w:t>Imagen 3:</w:t>
+                </w:r>
+                <w:r>
+                  <w:rPr>
+                    <w:noProof/>
+                    <w:webHidden/>
+                  </w:rPr>
+                  <w:tab/>
+                </w:r>
+                <w:r>
+                  <w:rPr>
+                    <w:noProof/>
+                    <w:webHidden/>
+                  </w:rPr>
+                  <w:fldChar w:fldCharType="begin"/>
+                </w:r>
+                <w:r>
+                  <w:rPr>
+                    <w:noProof/>
+                    <w:webHidden/>
+                  </w:rPr>
+                  <w:instrText xml:space="preserve"> PAGEREF _Toc65674381 \h </w:instrText>
+                </w:r>
+                <w:r>
+                  <w:rPr>
+                    <w:noProof/>
+                    <w:webHidden/>
+                  </w:rPr>
+                </w:r>
+                <w:r>
+                  <w:rPr>
+                    <w:noProof/>
+                    <w:webHidden/>
+                  </w:rPr>
+                  <w:fldChar w:fldCharType="separate"/>
+                </w:r>
+                <w:r>
+                  <w:rPr>
+                    <w:noProof/>
+                    <w:webHidden/>
+                  </w:rPr>
+                  <w:t>3</w:t>
+                </w:r>
+                <w:r>
+                  <w:rPr>
+                    <w:noProof/>
+                    <w:webHidden/>
+                  </w:rPr>
+                  <w:fldChar w:fldCharType="end"/>
+                </w:r>
+              </w:hyperlink>
+            </w:p>
+            <w:p>
+              <w:r>
+                <w:rPr>
+                  <w:b/>
+                  <w:bCs/>
+                </w:rPr>
+                <w:fldChar w:fldCharType="end"/>
+              </w:r>
+            </w:p>
+          </w:sdtContent>
+        </w:sdt>
+        <w:p>
+          <w:pPr>
+            <w:pStyle w:val="Ttulo1"/>
+            <w:rPr>
+              <w:sz w:val="96"/>
+              <w:szCs w:val="96"/>
+            </w:rPr>
+          </w:pPr>
+          <w:r>
+            <w:rPr>
+              <w:sz w:val="96"/>
+              <w:szCs w:val="96"/>
+            </w:rPr>
+            <w:br w:type="page"/>
+          </w:r>
+        </w:p>
+        <w:p>
+          <w:pPr>
+            <w:pStyle w:val="Ttulo1"/>
+            <w:jc w:val="both"/>
+          </w:pPr>
+        </w:p>
+        <w:p/>
       </w:sdtContent>
     </w:sdt>
     <w:p>
       <w:pPr>
         <w:pStyle w:val="Ttulo1"/>
       </w:pPr>
-      <w:r>
-        <w:lastRenderedPageBreak/>
+      <w:bookmarkStart w:id="0" w:name="_Toc65674371"/>
+      <w:r>
         <w:t>DECISIONES TOMADAS</w:t>
       </w:r>
+      <w:bookmarkEnd w:id="0"/>
     </w:p>
     <w:p/>
     <w:p>
@@ -1066,7 +1934,7 @@
       <w:r>
         <w:t xml:space="preserve">Una vez valorados los requerimientos de la actividad, entre los cuatro miembros del grupo, decidimos realizar la actividad tomando como base, para la elaboración de los diagramas solicitados, el entorno web </w:t>
       </w:r>
-      <w:hyperlink r:id="rId9" w:history="1">
+      <w:hyperlink r:id="rId10" w:history="1">
         <w:r>
           <w:rPr>
             <w:rStyle w:val="Hipervnculo"/>
@@ -1079,18 +1947,22 @@
       <w:pPr>
         <w:pStyle w:val="Ttulo2"/>
       </w:pPr>
+      <w:bookmarkStart w:id="1" w:name="_Toc65674372"/>
       <w:r>
         <w:t>REQUERIMIENTO 1</w:t>
       </w:r>
+      <w:bookmarkEnd w:id="1"/>
     </w:p>
     <w:p/>
     <w:p>
       <w:pPr>
         <w:pStyle w:val="Ttulo3"/>
       </w:pPr>
+      <w:bookmarkStart w:id="2" w:name="_Toc65674373"/>
       <w:r>
         <w:t>Diagrama de clases:</w:t>
       </w:r>
+      <w:bookmarkEnd w:id="2"/>
     </w:p>
     <w:p/>
     <w:p>
@@ -1099,7 +1971,7 @@
           <w:noProof/>
         </w:rPr>
         <w:drawing>
-          <wp:inline distT="0" distB="0" distL="0" distR="0" wp14:anchorId="52F901D1" wp14:editId="4ED7A25A">
+          <wp:inline distT="0" distB="0" distL="0" distR="0" wp14:anchorId="52F901D1" wp14:editId="2E749C86">
             <wp:extent cx="5400040" cy="2595245"/>
             <wp:effectExtent l="0" t="0" r="0" b="0"/>
             <wp:docPr id="7" name="Imagen 7" descr="Diagrama&#10;&#10;Descripción generada automáticamente"/>
@@ -1114,7 +1986,7 @@
                     <pic:cNvPicPr/>
                   </pic:nvPicPr>
                   <pic:blipFill>
-                    <a:blip r:embed="rId10">
+                    <a:blip r:embed="rId11">
                       <a:extLst>
                         <a:ext uri="{28A0092B-C50C-407E-A947-70E740481C1C}">
                           <a14:useLocalDpi xmlns:a14="http://schemas.microsoft.com/office/drawing/2010/main" val="0"/>
@@ -1140,8 +2012,13 @@
           </wp:inline>
         </w:drawing>
       </w:r>
+      <w:r>
+        <w:rPr>
+          <w:rStyle w:val="Refdenotaalpie"/>
+        </w:rPr>
+        <w:footnoteReference w:id="2"/>
+      </w:r>
     </w:p>
-    <w:p/>
     <w:p>
       <w:r>
         <w:t>Decidimos que las tareas de mantenimiento se centran en una interfaz que heredan las clases Cliente, Factura y Artículo</w:t>
@@ -1232,15 +2109,30 @@
         <w:t>En cada clase se han añadido las propiedades y métodos necesarios para su correcto funcionamiento, indicando con “-“ si son privados o “+” si son públicos</w:t>
       </w:r>
       <w:r>
-        <w:t>, el tipo de dato (String, int…).</w:t>
+        <w:t>, el tipo de dato (</w:t>
+      </w:r>
+      <w:proofErr w:type="spellStart"/>
+      <w:r>
+        <w:t>String</w:t>
+      </w:r>
+      <w:proofErr w:type="spellEnd"/>
+      <w:r>
+        <w:t xml:space="preserve">, </w:t>
+      </w:r>
+      <w:proofErr w:type="spellStart"/>
+      <w:r>
+        <w:t>int</w:t>
+      </w:r>
+      <w:proofErr w:type="spellEnd"/>
+      <w:r>
+        <w:t>…).</w:t>
       </w:r>
     </w:p>
-    <w:p/>
-    <w:p/>
     <w:p>
       <w:pPr>
         <w:pStyle w:val="Ttulo3"/>
       </w:pPr>
+      <w:bookmarkStart w:id="3" w:name="_Toc65674374"/>
       <w:r>
         <w:lastRenderedPageBreak/>
         <w:t>Diagrama de casos de uso</w:t>
@@ -1248,6 +2140,7 @@
       <w:r>
         <w:t>:</w:t>
       </w:r>
+      <w:bookmarkEnd w:id="3"/>
     </w:p>
     <w:p/>
     <w:p>
@@ -1259,7 +2152,7 @@
           <w:noProof/>
         </w:rPr>
         <w:drawing>
-          <wp:inline distT="0" distB="0" distL="0" distR="0" wp14:anchorId="56F494E3" wp14:editId="3EAF4A71">
+          <wp:inline distT="0" distB="0" distL="0" distR="0" wp14:anchorId="56F494E3" wp14:editId="4AA59D1A">
             <wp:extent cx="2581275" cy="4524375"/>
             <wp:effectExtent l="0" t="0" r="9525" b="9525"/>
             <wp:docPr id="4" name="Imagen 4" descr="Diagrama&#10;&#10;Descripción generada automáticamente"/>
@@ -1274,7 +2167,7 @@
                     <pic:cNvPicPr/>
                   </pic:nvPicPr>
                   <pic:blipFill>
-                    <a:blip r:embed="rId11">
+                    <a:blip r:embed="rId12">
                       <a:extLst>
                         <a:ext uri="{28A0092B-C50C-407E-A947-70E740481C1C}">
                           <a14:useLocalDpi xmlns:a14="http://schemas.microsoft.com/office/drawing/2010/main" val="0"/>
@@ -1337,60 +2230,39 @@
     <w:p/>
     <w:p/>
     <w:p/>
-    <w:p/>
-    <w:p/>
     <w:p>
       <w:pPr>
         <w:pStyle w:val="Ttulo2"/>
       </w:pPr>
-      <w:r>
+      <w:bookmarkStart w:id="4" w:name="_Toc65674375"/>
+      <w:r>
+        <w:lastRenderedPageBreak/>
         <w:t>REQUERIMIENTO 2</w:t>
       </w:r>
+      <w:bookmarkEnd w:id="4"/>
     </w:p>
     <w:p/>
     <w:p>
+      <w:pPr>
+        <w:pStyle w:val="Ttulo3"/>
+      </w:pPr>
+      <w:bookmarkStart w:id="5" w:name="_Toc65674376"/>
       <w:r>
         <w:t>Diagrama de clases:</w:t>
       </w:r>
-    </w:p>
-    <w:p>
-      <w:r>
-        <w:t>Se parte de una clase principal en el que se realizan llamadas a las clases correspondientes en función de la operación matemática básica, que el usuario quiere realizar con la calculadora</w:t>
-      </w:r>
-      <w:r>
-        <w:t>.</w:t>
-      </w:r>
-    </w:p>
-    <w:p>
-      <w:pPr>
-        <w:rPr>
-          <w:u w:val="single"/>
-        </w:rPr>
-      </w:pPr>
-      <w:r>
-        <w:t>Son clases independientes que se relacionan todas con la clase principal</w:t>
-      </w:r>
-      <w:r>
-        <w:t>, en la que 1 clase principal podrá realizar entre 0 y muchas operaciones de Suma, Resta, División y Producto.</w:t>
-      </w:r>
+      <w:bookmarkEnd w:id="5"/>
     </w:p>
     <w:p/>
-    <w:p/>
-    <w:p>
-      <w:r>
-        <w:t>Diagrama de casos de uso:</w:t>
-      </w:r>
-    </w:p>
     <w:p>
       <w:r>
         <w:rPr>
           <w:noProof/>
         </w:rPr>
         <w:drawing>
-          <wp:inline distT="0" distB="0" distL="0" distR="0" wp14:anchorId="4B6A6726" wp14:editId="417E5550">
-            <wp:extent cx="5400040" cy="3852545"/>
-            <wp:effectExtent l="0" t="0" r="0" b="0"/>
-            <wp:docPr id="1" name="Imagen 1"/>
+          <wp:inline distT="0" distB="0" distL="0" distR="0" wp14:anchorId="285CFEE1" wp14:editId="4E88DD87">
+            <wp:extent cx="5400040" cy="3730625"/>
+            <wp:effectExtent l="0" t="0" r="0" b="3175"/>
+            <wp:docPr id="3" name="Imagen 3" descr="Tabla&#10;&#10;Descripción generada automáticamente"/>
             <wp:cNvGraphicFramePr>
               <a:graphicFrameLocks xmlns:a="http://schemas.openxmlformats.org/drawingml/2006/main" noChangeAspect="1"/>
             </wp:cNvGraphicFramePr>
@@ -1398,36 +2270,29 @@
               <a:graphicData uri="http://schemas.openxmlformats.org/drawingml/2006/picture">
                 <pic:pic xmlns:pic="http://schemas.openxmlformats.org/drawingml/2006/picture">
                   <pic:nvPicPr>
-                    <pic:cNvPr id="0" name="Picture 1"/>
-                    <pic:cNvPicPr>
-                      <a:picLocks noChangeAspect="1" noChangeArrowheads="1"/>
-                    </pic:cNvPicPr>
+                    <pic:cNvPr id="3" name="Imagen 3" descr="Tabla&#10;&#10;Descripción generada automáticamente"/>
+                    <pic:cNvPicPr/>
                   </pic:nvPicPr>
                   <pic:blipFill>
-                    <a:blip r:embed="rId12">
+                    <a:blip r:embed="rId13">
                       <a:extLst>
                         <a:ext uri="{28A0092B-C50C-407E-A947-70E740481C1C}">
                           <a14:useLocalDpi xmlns:a14="http://schemas.microsoft.com/office/drawing/2010/main" val="0"/>
                         </a:ext>
                       </a:extLst>
                     </a:blip>
-                    <a:srcRect/>
                     <a:stretch>
                       <a:fillRect/>
                     </a:stretch>
                   </pic:blipFill>
-                  <pic:spPr bwMode="auto">
+                  <pic:spPr>
                     <a:xfrm>
                       <a:off x="0" y="0"/>
-                      <a:ext cx="5400040" cy="3852545"/>
+                      <a:ext cx="5400040" cy="3730625"/>
                     </a:xfrm>
                     <a:prstGeom prst="rect">
                       <a:avLst/>
                     </a:prstGeom>
-                    <a:noFill/>
-                    <a:ln>
-                      <a:noFill/>
-                    </a:ln>
                   </pic:spPr>
                 </pic:pic>
               </a:graphicData>
@@ -1435,10 +2300,106 @@
           </wp:inline>
         </w:drawing>
       </w:r>
+      <w:r>
+        <w:rPr>
+          <w:rStyle w:val="Refdenotaalpie"/>
+        </w:rPr>
+        <w:footnoteReference w:id="3"/>
+      </w:r>
+    </w:p>
+    <w:p>
+      <w:r>
+        <w:t>Se parte de una clase principal en el que se realizan llamadas a las clases correspondientes en función de la operación matemática básica, que el usuario quiere realizar con la calculadora</w:t>
+      </w:r>
+      <w:r>
+        <w:t>.</w:t>
+      </w:r>
+    </w:p>
+    <w:p>
+      <w:r>
+        <w:t>Son clases independientes que se relacionan todas con la clase principal</w:t>
+      </w:r>
+      <w:r>
+        <w:t>, en la que 1 clase principal podrá realizar entre 0 y muchas operaciones de Suma, Resta, División y Producto.</w:t>
+      </w:r>
+    </w:p>
+    <w:p/>
+    <w:p/>
+    <w:p/>
+    <w:p/>
+    <w:p/>
+    <w:p/>
+    <w:p/>
+    <w:p/>
+    <w:p>
+      <w:pPr>
+        <w:pStyle w:val="Ttulo3"/>
+      </w:pPr>
+      <w:bookmarkStart w:id="6" w:name="_Toc65674377"/>
+      <w:r>
+        <w:lastRenderedPageBreak/>
+        <w:t>Diagrama de casos de uso:</w:t>
+      </w:r>
+      <w:bookmarkEnd w:id="6"/>
     </w:p>
     <w:p/>
     <w:p>
       <w:r>
+        <w:rPr>
+          <w:noProof/>
+        </w:rPr>
+        <w:drawing>
+          <wp:inline distT="0" distB="0" distL="0" distR="0" wp14:anchorId="1A108AB6" wp14:editId="73A75590">
+            <wp:extent cx="5400040" cy="3347720"/>
+            <wp:effectExtent l="0" t="0" r="0" b="5080"/>
+            <wp:docPr id="2" name="Imagen 2" descr="Diagrama&#10;&#10;Descripción generada automáticamente"/>
+            <wp:cNvGraphicFramePr>
+              <a:graphicFrameLocks xmlns:a="http://schemas.openxmlformats.org/drawingml/2006/main" noChangeAspect="1"/>
+            </wp:cNvGraphicFramePr>
+            <a:graphic xmlns:a="http://schemas.openxmlformats.org/drawingml/2006/main">
+              <a:graphicData uri="http://schemas.openxmlformats.org/drawingml/2006/picture">
+                <pic:pic xmlns:pic="http://schemas.openxmlformats.org/drawingml/2006/picture">
+                  <pic:nvPicPr>
+                    <pic:cNvPr id="2" name="Imagen 2" descr="Diagrama&#10;&#10;Descripción generada automáticamente"/>
+                    <pic:cNvPicPr/>
+                  </pic:nvPicPr>
+                  <pic:blipFill>
+                    <a:blip r:embed="rId14">
+                      <a:extLst>
+                        <a:ext uri="{28A0092B-C50C-407E-A947-70E740481C1C}">
+                          <a14:useLocalDpi xmlns:a14="http://schemas.microsoft.com/office/drawing/2010/main" val="0"/>
+                        </a:ext>
+                      </a:extLst>
+                    </a:blip>
+                    <a:stretch>
+                      <a:fillRect/>
+                    </a:stretch>
+                  </pic:blipFill>
+                  <pic:spPr>
+                    <a:xfrm>
+                      <a:off x="0" y="0"/>
+                      <a:ext cx="5400040" cy="3347720"/>
+                    </a:xfrm>
+                    <a:prstGeom prst="rect">
+                      <a:avLst/>
+                    </a:prstGeom>
+                  </pic:spPr>
+                </pic:pic>
+              </a:graphicData>
+            </a:graphic>
+          </wp:inline>
+        </w:drawing>
+      </w:r>
+      <w:r>
+        <w:rPr>
+          <w:rStyle w:val="Refdenotaalpie"/>
+        </w:rPr>
+        <w:footnoteReference w:id="4"/>
+      </w:r>
+    </w:p>
+    <w:p/>
+    <w:p>
+      <w:r>
         <w:t xml:space="preserve">El usuario desde el programa principal </w:t>
       </w:r>
       <w:r>
@@ -1449,16 +2410,544 @@
       </w:r>
       <w:r>
         <w:t>tienden del uso al uso que el usuario le da a la calculadora.</w:t>
+      </w:r>
+    </w:p>
+    <w:p>
+      <w:r>
+        <w:br w:type="page"/>
+      </w:r>
+    </w:p>
+    <w:p>
+      <w:r>
+        <w:rPr>
+          <w:noProof/>
+        </w:rPr>
+        <w:lastRenderedPageBreak/>
+        <mc:AlternateContent>
+          <mc:Choice Requires="wpg">
+            <w:drawing>
+              <wp:anchor distT="0" distB="0" distL="114300" distR="114300" simplePos="0" relativeHeight="251659264" behindDoc="0" locked="0" layoutInCell="1" allowOverlap="1" wp14:anchorId="17823045" wp14:editId="2F98C83A">
+                <wp:simplePos x="0" y="0"/>
+                <wp:positionH relativeFrom="margin">
+                  <wp:align>center</wp:align>
+                </wp:positionH>
+                <wp:positionV relativeFrom="page">
+                  <wp:posOffset>252096</wp:posOffset>
+                </wp:positionV>
+                <wp:extent cx="7315200" cy="1215391"/>
+                <wp:effectExtent l="0" t="0" r="0" b="1905"/>
+                <wp:wrapNone/>
+                <wp:docPr id="23" name="Grupo 23"/>
+                <wp:cNvGraphicFramePr/>
+                <a:graphic xmlns:a="http://schemas.openxmlformats.org/drawingml/2006/main">
+                  <a:graphicData uri="http://schemas.microsoft.com/office/word/2010/wordprocessingGroup">
+                    <wpg:wgp>
+                      <wpg:cNvGrpSpPr/>
+                      <wpg:grpSpPr>
+                        <a:xfrm>
+                          <a:off x="0" y="0"/>
+                          <a:ext cx="7315200" cy="1215391"/>
+                          <a:chOff x="0" y="-1"/>
+                          <a:chExt cx="7315200" cy="1216153"/>
+                        </a:xfrm>
+                      </wpg:grpSpPr>
+                      <wps:wsp>
+                        <wps:cNvPr id="24" name="Rectángulo 51"/>
+                        <wps:cNvSpPr/>
+                        <wps:spPr>
+                          <a:xfrm>
+                            <a:off x="0" y="-1"/>
+                            <a:ext cx="7315200" cy="1130373"/>
+                          </a:xfrm>
+                          <a:custGeom>
+                            <a:avLst/>
+                            <a:gdLst>
+                              <a:gd name="connsiteX0" fmla="*/ 0 w 7312660"/>
+                              <a:gd name="connsiteY0" fmla="*/ 0 h 1215390"/>
+                              <a:gd name="connsiteX1" fmla="*/ 7312660 w 7312660"/>
+                              <a:gd name="connsiteY1" fmla="*/ 0 h 1215390"/>
+                              <a:gd name="connsiteX2" fmla="*/ 7312660 w 7312660"/>
+                              <a:gd name="connsiteY2" fmla="*/ 1215390 h 1215390"/>
+                              <a:gd name="connsiteX3" fmla="*/ 0 w 7312660"/>
+                              <a:gd name="connsiteY3" fmla="*/ 1215390 h 1215390"/>
+                              <a:gd name="connsiteX4" fmla="*/ 0 w 7312660"/>
+                              <a:gd name="connsiteY4" fmla="*/ 0 h 1215390"/>
+                              <a:gd name="connsiteX0" fmla="*/ 0 w 7312660"/>
+                              <a:gd name="connsiteY0" fmla="*/ 0 h 1215390"/>
+                              <a:gd name="connsiteX1" fmla="*/ 7312660 w 7312660"/>
+                              <a:gd name="connsiteY1" fmla="*/ 0 h 1215390"/>
+                              <a:gd name="connsiteX2" fmla="*/ 7312660 w 7312660"/>
+                              <a:gd name="connsiteY2" fmla="*/ 1215390 h 1215390"/>
+                              <a:gd name="connsiteX3" fmla="*/ 3667125 w 7312660"/>
+                              <a:gd name="connsiteY3" fmla="*/ 1209675 h 1215390"/>
+                              <a:gd name="connsiteX4" fmla="*/ 0 w 7312660"/>
+                              <a:gd name="connsiteY4" fmla="*/ 1215390 h 1215390"/>
+                              <a:gd name="connsiteX5" fmla="*/ 0 w 7312660"/>
+                              <a:gd name="connsiteY5" fmla="*/ 0 h 1215390"/>
+                              <a:gd name="connsiteX0" fmla="*/ 0 w 7312660"/>
+                              <a:gd name="connsiteY0" fmla="*/ 0 h 1215390"/>
+                              <a:gd name="connsiteX1" fmla="*/ 7312660 w 7312660"/>
+                              <a:gd name="connsiteY1" fmla="*/ 0 h 1215390"/>
+                              <a:gd name="connsiteX2" fmla="*/ 7312660 w 7312660"/>
+                              <a:gd name="connsiteY2" fmla="*/ 1215390 h 1215390"/>
+                              <a:gd name="connsiteX3" fmla="*/ 3619500 w 7312660"/>
+                              <a:gd name="connsiteY3" fmla="*/ 733425 h 1215390"/>
+                              <a:gd name="connsiteX4" fmla="*/ 0 w 7312660"/>
+                              <a:gd name="connsiteY4" fmla="*/ 1215390 h 1215390"/>
+                              <a:gd name="connsiteX5" fmla="*/ 0 w 7312660"/>
+                              <a:gd name="connsiteY5" fmla="*/ 0 h 1215390"/>
+                              <a:gd name="connsiteX0" fmla="*/ 0 w 7312660"/>
+                              <a:gd name="connsiteY0" fmla="*/ 0 h 1215390"/>
+                              <a:gd name="connsiteX1" fmla="*/ 7312660 w 7312660"/>
+                              <a:gd name="connsiteY1" fmla="*/ 0 h 1215390"/>
+                              <a:gd name="connsiteX2" fmla="*/ 7312660 w 7312660"/>
+                              <a:gd name="connsiteY2" fmla="*/ 1129665 h 1215390"/>
+                              <a:gd name="connsiteX3" fmla="*/ 3619500 w 7312660"/>
+                              <a:gd name="connsiteY3" fmla="*/ 733425 h 1215390"/>
+                              <a:gd name="connsiteX4" fmla="*/ 0 w 7312660"/>
+                              <a:gd name="connsiteY4" fmla="*/ 1215390 h 1215390"/>
+                              <a:gd name="connsiteX5" fmla="*/ 0 w 7312660"/>
+                              <a:gd name="connsiteY5" fmla="*/ 0 h 1215390"/>
+                              <a:gd name="connsiteX0" fmla="*/ 9525 w 7322185"/>
+                              <a:gd name="connsiteY0" fmla="*/ 0 h 1129665"/>
+                              <a:gd name="connsiteX1" fmla="*/ 7322185 w 7322185"/>
+                              <a:gd name="connsiteY1" fmla="*/ 0 h 1129665"/>
+                              <a:gd name="connsiteX2" fmla="*/ 7322185 w 7322185"/>
+                              <a:gd name="connsiteY2" fmla="*/ 1129665 h 1129665"/>
+                              <a:gd name="connsiteX3" fmla="*/ 3629025 w 7322185"/>
+                              <a:gd name="connsiteY3" fmla="*/ 733425 h 1129665"/>
+                              <a:gd name="connsiteX4" fmla="*/ 0 w 7322185"/>
+                              <a:gd name="connsiteY4" fmla="*/ 1091565 h 1129665"/>
+                              <a:gd name="connsiteX5" fmla="*/ 9525 w 7322185"/>
+                              <a:gd name="connsiteY5" fmla="*/ 0 h 1129665"/>
+                              <a:gd name="connsiteX0" fmla="*/ 0 w 7312660"/>
+                              <a:gd name="connsiteY0" fmla="*/ 0 h 1129665"/>
+                              <a:gd name="connsiteX1" fmla="*/ 7312660 w 7312660"/>
+                              <a:gd name="connsiteY1" fmla="*/ 0 h 1129665"/>
+                              <a:gd name="connsiteX2" fmla="*/ 7312660 w 7312660"/>
+                              <a:gd name="connsiteY2" fmla="*/ 1129665 h 1129665"/>
+                              <a:gd name="connsiteX3" fmla="*/ 3619500 w 7312660"/>
+                              <a:gd name="connsiteY3" fmla="*/ 733425 h 1129665"/>
+                              <a:gd name="connsiteX4" fmla="*/ 0 w 7312660"/>
+                              <a:gd name="connsiteY4" fmla="*/ 1091565 h 1129665"/>
+                              <a:gd name="connsiteX5" fmla="*/ 0 w 7312660"/>
+                              <a:gd name="connsiteY5" fmla="*/ 0 h 1129665"/>
+                            </a:gdLst>
+                            <a:ahLst/>
+                            <a:cxnLst>
+                              <a:cxn ang="0">
+                                <a:pos x="connsiteX0" y="connsiteY0"/>
+                              </a:cxn>
+                              <a:cxn ang="0">
+                                <a:pos x="connsiteX1" y="connsiteY1"/>
+                              </a:cxn>
+                              <a:cxn ang="0">
+                                <a:pos x="connsiteX2" y="connsiteY2"/>
+                              </a:cxn>
+                              <a:cxn ang="0">
+                                <a:pos x="connsiteX3" y="connsiteY3"/>
+                              </a:cxn>
+                              <a:cxn ang="0">
+                                <a:pos x="connsiteX4" y="connsiteY4"/>
+                              </a:cxn>
+                              <a:cxn ang="0">
+                                <a:pos x="connsiteX5" y="connsiteY5"/>
+                              </a:cxn>
+                            </a:cxnLst>
+                            <a:rect l="l" t="t" r="r" b="b"/>
+                            <a:pathLst>
+                              <a:path w="7312660" h="1129665">
+                                <a:moveTo>
+                                  <a:pt x="0" y="0"/>
+                                </a:moveTo>
+                                <a:lnTo>
+                                  <a:pt x="7312660" y="0"/>
+                                </a:lnTo>
+                                <a:lnTo>
+                                  <a:pt x="7312660" y="1129665"/>
+                                </a:lnTo>
+                                <a:lnTo>
+                                  <a:pt x="3619500" y="733425"/>
+                                </a:lnTo>
+                                <a:lnTo>
+                                  <a:pt x="0" y="1091565"/>
+                                </a:lnTo>
+                                <a:lnTo>
+                                  <a:pt x="0" y="0"/>
+                                </a:lnTo>
+                                <a:close/>
+                              </a:path>
+                            </a:pathLst>
+                          </a:custGeom>
+                          <a:ln>
+                            <a:noFill/>
+                          </a:ln>
+                        </wps:spPr>
+                        <wps:style>
+                          <a:lnRef idx="2">
+                            <a:schemeClr val="accent1">
+                              <a:shade val="50000"/>
+                            </a:schemeClr>
+                          </a:lnRef>
+                          <a:fillRef idx="1">
+                            <a:schemeClr val="accent1"/>
+                          </a:fillRef>
+                          <a:effectRef idx="0">
+                            <a:schemeClr val="accent1"/>
+                          </a:effectRef>
+                          <a:fontRef idx="minor">
+                            <a:schemeClr val="lt1"/>
+                          </a:fontRef>
+                        </wps:style>
+                        <wps:bodyPr rot="0" spcFirstLastPara="0" vertOverflow="overflow" horzOverflow="overflow" vert="horz" wrap="square" lIns="91440" tIns="45720" rIns="91440" bIns="45720" numCol="1" spcCol="0" rtlCol="0" fromWordArt="0" anchor="ctr" anchorCtr="0" forceAA="0" compatLnSpc="1">
+                          <a:prstTxWarp prst="textNoShape">
+                            <a:avLst/>
+                          </a:prstTxWarp>
+                          <a:noAutofit/>
+                        </wps:bodyPr>
+                      </wps:wsp>
+                      <wps:wsp>
+                        <wps:cNvPr id="25" name="Rectángulo 25"/>
+                        <wps:cNvSpPr/>
+                        <wps:spPr>
+                          <a:xfrm>
+                            <a:off x="0" y="0"/>
+                            <a:ext cx="7315200" cy="1216152"/>
+                          </a:xfrm>
+                          <a:prstGeom prst="rect">
+                            <a:avLst/>
+                          </a:prstGeom>
+                          <a:blipFill>
+                            <a:blip r:embed="rId8"/>
+                            <a:stretch>
+                              <a:fillRect r="-7574"/>
+                            </a:stretch>
+                          </a:blipFill>
+                          <a:ln>
+                            <a:noFill/>
+                          </a:ln>
+                        </wps:spPr>
+                        <wps:style>
+                          <a:lnRef idx="2">
+                            <a:schemeClr val="accent1">
+                              <a:shade val="50000"/>
+                            </a:schemeClr>
+                          </a:lnRef>
+                          <a:fillRef idx="1">
+                            <a:schemeClr val="accent1"/>
+                          </a:fillRef>
+                          <a:effectRef idx="0">
+                            <a:schemeClr val="accent1"/>
+                          </a:effectRef>
+                          <a:fontRef idx="minor">
+                            <a:schemeClr val="lt1"/>
+                          </a:fontRef>
+                        </wps:style>
+                        <wps:bodyPr rot="0" spcFirstLastPara="0" vertOverflow="overflow" horzOverflow="overflow" vert="horz" wrap="square" lIns="91440" tIns="45720" rIns="91440" bIns="45720" numCol="1" spcCol="0" rtlCol="0" fromWordArt="0" anchor="ctr" anchorCtr="0" forceAA="0" compatLnSpc="1">
+                          <a:prstTxWarp prst="textNoShape">
+                            <a:avLst/>
+                          </a:prstTxWarp>
+                          <a:noAutofit/>
+                        </wps:bodyPr>
+                      </wps:wsp>
+                    </wpg:wgp>
+                  </a:graphicData>
+                </a:graphic>
+                <wp14:sizeRelH relativeFrom="page">
+                  <wp14:pctWidth>94100</wp14:pctWidth>
+                </wp14:sizeRelH>
+                <wp14:sizeRelV relativeFrom="page">
+                  <wp14:pctHeight>12100</wp14:pctHeight>
+                </wp14:sizeRelV>
+              </wp:anchor>
+            </w:drawing>
+          </mc:Choice>
+          <mc:Fallback>
+            <w:pict>
+              <v:group w14:anchorId="74302BE8" id="Grupo 23" o:spid="_x0000_s1026" style="position:absolute;margin-left:0;margin-top:19.85pt;width:8in;height:95.7pt;z-index:251659264;mso-width-percent:941;mso-height-percent:121;mso-position-horizontal:center;mso-position-horizontal-relative:margin;mso-position-vertical-relative:page;mso-width-percent:941;mso-height-percent:121" coordorigin="" coordsize="73152,12161" o:gfxdata="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">
+                <v:shape id="Rectángulo 51" o:spid="_x0000_s1027" style="position:absolute;width:73152;height:11303;visibility:visible;mso-wrap-style:square;v-text-anchor:middle" coordsize="7312660,1129665" o:gfxdata="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" path="m,l7312660,r,1129665l3619500,733425,,1091565,,xe" fillcolor="#4472c4 [3204]" stroked="f" strokeweight="1pt">
+                  <v:stroke joinstyle="miter"/>
+                  <v:path arrowok="t" o:connecttype="custom" o:connectlocs="0,0;7315200,0;7315200,1130373;3620757,733885;0,1092249;0,0" o:connectangles="0,0,0,0,0,0"/>
+                </v:shape>
+                <v:rect id="Rectángulo 25" o:spid="_x0000_s1028" style="position:absolute;width:73152;height:12161;visibility:visible;mso-wrap-style:square;v-text-anchor:middle" o:gfxdata="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" stroked="f" strokeweight="1pt">
+                  <v:fill r:id="rId15" o:title="" recolor="t" rotate="t" type="frame"/>
+                </v:rect>
+                <w10:wrap anchorx="margin" anchory="page"/>
+              </v:group>
+            </w:pict>
+          </mc:Fallback>
+        </mc:AlternateContent>
+      </w:r>
+    </w:p>
+    <w:p/>
+    <w:p/>
+    <w:p/>
+    <w:p/>
+    <w:p/>
+    <w:p/>
+    <w:p/>
+    <w:p/>
+    <w:p/>
+    <w:p/>
+    <w:p/>
+    <w:p/>
+    <w:p>
+      <w:pPr>
+        <w:pStyle w:val="Ttulo1"/>
+        <w:jc w:val="center"/>
+        <w:rPr>
+          <w:sz w:val="144"/>
+          <w:szCs w:val="144"/>
+        </w:rPr>
+      </w:pPr>
+      <w:bookmarkStart w:id="7" w:name="_Toc65674378"/>
+      <w:r>
+        <w:rPr>
+          <w:sz w:val="144"/>
+          <w:szCs w:val="144"/>
+        </w:rPr>
+        <w:t>ANEXO</w:t>
+      </w:r>
+      <w:bookmarkEnd w:id="7"/>
+    </w:p>
+    <w:p>
+      <w:r>
+        <w:br w:type="page"/>
+      </w:r>
+    </w:p>
+    <w:p>
+      <w:pPr>
+        <w:sectPr>
+          <w:headerReference w:type="default" r:id="rId16"/>
+          <w:footerReference w:type="default" r:id="rId17"/>
+          <w:headerReference w:type="first" r:id="rId18"/>
+          <w:pgSz w:w="11906" w:h="16838" w:code="9"/>
+          <w:pgMar w:top="1418" w:right="1134" w:bottom="1418" w:left="1134" w:header="709" w:footer="709" w:gutter="0"/>
+          <w:pgNumType w:chapStyle="1"/>
+          <w:cols w:space="708"/>
+          <w:titlePg/>
+          <w:docGrid w:linePitch="360"/>
+        </w:sectPr>
+      </w:pPr>
+    </w:p>
+    <w:p>
+      <w:pPr>
+        <w:pStyle w:val="Ttulo2"/>
+      </w:pPr>
+    </w:p>
+    <w:p>
+      <w:pPr>
+        <w:pStyle w:val="Ttulo2"/>
+      </w:pPr>
+      <w:bookmarkStart w:id="8" w:name="_Toc65674379"/>
+      <w:r>
+        <w:t>Imagen 1:</w:t>
+      </w:r>
+      <w:bookmarkEnd w:id="8"/>
+    </w:p>
+    <w:p/>
+    <w:p>
+      <w:pPr>
+        <w:jc w:val="center"/>
+      </w:pPr>
+      <w:r>
+        <w:rPr>
+          <w:noProof/>
+        </w:rPr>
+        <w:drawing>
+          <wp:inline distT="0" distB="0" distL="0" distR="0" wp14:anchorId="43AA9677" wp14:editId="605E57BE">
+            <wp:extent cx="8891270" cy="4273550"/>
+            <wp:effectExtent l="0" t="0" r="5080" b="0"/>
+            <wp:docPr id="26" name="Imagen 26" descr="Diagrama&#10;&#10;Descripción generada automáticamente"/>
+            <wp:cNvGraphicFramePr>
+              <a:graphicFrameLocks xmlns:a="http://schemas.openxmlformats.org/drawingml/2006/main" noChangeAspect="1"/>
+            </wp:cNvGraphicFramePr>
+            <a:graphic xmlns:a="http://schemas.openxmlformats.org/drawingml/2006/main">
+              <a:graphicData uri="http://schemas.openxmlformats.org/drawingml/2006/picture">
+                <pic:pic xmlns:pic="http://schemas.openxmlformats.org/drawingml/2006/picture">
+                  <pic:nvPicPr>
+                    <pic:cNvPr id="26" name="Imagen 26" descr="Diagrama&#10;&#10;Descripción generada automáticamente"/>
+                    <pic:cNvPicPr/>
+                  </pic:nvPicPr>
+                  <pic:blipFill>
+                    <a:blip r:embed="rId11">
+                      <a:extLst>
+                        <a:ext uri="{28A0092B-C50C-407E-A947-70E740481C1C}">
+                          <a14:useLocalDpi xmlns:a14="http://schemas.microsoft.com/office/drawing/2010/main" val="0"/>
+                        </a:ext>
+                      </a:extLst>
+                    </a:blip>
+                    <a:stretch>
+                      <a:fillRect/>
+                    </a:stretch>
+                  </pic:blipFill>
+                  <pic:spPr>
+                    <a:xfrm>
+                      <a:off x="0" y="0"/>
+                      <a:ext cx="8891270" cy="4273550"/>
+                    </a:xfrm>
+                    <a:prstGeom prst="rect">
+                      <a:avLst/>
+                    </a:prstGeom>
+                  </pic:spPr>
+                </pic:pic>
+              </a:graphicData>
+            </a:graphic>
+          </wp:inline>
+        </w:drawing>
+      </w:r>
+    </w:p>
+    <w:p>
+      <w:pPr>
+        <w:jc w:val="center"/>
+      </w:pPr>
+    </w:p>
+    <w:p>
+      <w:pPr>
+        <w:jc w:val="center"/>
+      </w:pPr>
+    </w:p>
+    <w:p>
+      <w:pPr>
+        <w:jc w:val="center"/>
+      </w:pPr>
+    </w:p>
+    <w:p>
+      <w:pPr>
+        <w:jc w:val="center"/>
+      </w:pPr>
+    </w:p>
+    <w:p>
+      <w:pPr>
+        <w:pStyle w:val="Ttulo2"/>
+      </w:pPr>
+      <w:bookmarkStart w:id="9" w:name="_Toc65674380"/>
+      <w:r>
+        <w:lastRenderedPageBreak/>
+        <w:t>Imagen 2:</w:t>
+      </w:r>
+      <w:bookmarkEnd w:id="9"/>
+    </w:p>
+    <w:p/>
+    <w:p>
+      <w:pPr>
+        <w:jc w:val="center"/>
+      </w:pPr>
+      <w:r>
+        <w:rPr>
+          <w:noProof/>
+        </w:rPr>
+        <w:drawing>
+          <wp:inline distT="0" distB="0" distL="0" distR="0" wp14:anchorId="39557F92" wp14:editId="64474B35">
+            <wp:extent cx="8324850" cy="5751194"/>
+            <wp:effectExtent l="0" t="0" r="0" b="2540"/>
+            <wp:docPr id="27" name="Imagen 27" descr="Tabla&#10;&#10;Descripción generada automáticamente"/>
+            <wp:cNvGraphicFramePr>
+              <a:graphicFrameLocks xmlns:a="http://schemas.openxmlformats.org/drawingml/2006/main" noChangeAspect="1"/>
+            </wp:cNvGraphicFramePr>
+            <a:graphic xmlns:a="http://schemas.openxmlformats.org/drawingml/2006/main">
+              <a:graphicData uri="http://schemas.openxmlformats.org/drawingml/2006/picture">
+                <pic:pic xmlns:pic="http://schemas.openxmlformats.org/drawingml/2006/picture">
+                  <pic:nvPicPr>
+                    <pic:cNvPr id="27" name="Imagen 27" descr="Tabla&#10;&#10;Descripción generada automáticamente"/>
+                    <pic:cNvPicPr/>
+                  </pic:nvPicPr>
+                  <pic:blipFill>
+                    <a:blip r:embed="rId13">
+                      <a:extLst>
+                        <a:ext uri="{28A0092B-C50C-407E-A947-70E740481C1C}">
+                          <a14:useLocalDpi xmlns:a14="http://schemas.microsoft.com/office/drawing/2010/main" val="0"/>
+                        </a:ext>
+                      </a:extLst>
+                    </a:blip>
+                    <a:stretch>
+                      <a:fillRect/>
+                    </a:stretch>
+                  </pic:blipFill>
+                  <pic:spPr>
+                    <a:xfrm>
+                      <a:off x="0" y="0"/>
+                      <a:ext cx="8343690" cy="5764209"/>
+                    </a:xfrm>
+                    <a:prstGeom prst="rect">
+                      <a:avLst/>
+                    </a:prstGeom>
+                  </pic:spPr>
+                </pic:pic>
+              </a:graphicData>
+            </a:graphic>
+          </wp:inline>
+        </w:drawing>
+      </w:r>
+    </w:p>
+    <w:p>
+      <w:pPr>
+        <w:pStyle w:val="Ttulo2"/>
+      </w:pPr>
+      <w:bookmarkStart w:id="10" w:name="_Toc65674381"/>
+      <w:r>
+        <w:lastRenderedPageBreak/>
+        <w:t>Imagen 3:</w:t>
+      </w:r>
+      <w:bookmarkEnd w:id="10"/>
+    </w:p>
+    <w:p/>
+    <w:p>
+      <w:pPr>
+        <w:jc w:val="center"/>
+      </w:pPr>
+      <w:r>
+        <w:rPr>
+          <w:noProof/>
+        </w:rPr>
+        <w:drawing>
+          <wp:inline distT="0" distB="0" distL="0" distR="0" wp14:anchorId="3A6524A5" wp14:editId="26B9169C">
+            <wp:extent cx="8686800" cy="5385816"/>
+            <wp:effectExtent l="0" t="0" r="0" b="5715"/>
+            <wp:docPr id="28" name="Imagen 28" descr="Diagrama&#10;&#10;Descripción generada automáticamente"/>
+            <wp:cNvGraphicFramePr>
+              <a:graphicFrameLocks xmlns:a="http://schemas.openxmlformats.org/drawingml/2006/main" noChangeAspect="1"/>
+            </wp:cNvGraphicFramePr>
+            <a:graphic xmlns:a="http://schemas.openxmlformats.org/drawingml/2006/main">
+              <a:graphicData uri="http://schemas.openxmlformats.org/drawingml/2006/picture">
+                <pic:pic xmlns:pic="http://schemas.openxmlformats.org/drawingml/2006/picture">
+                  <pic:nvPicPr>
+                    <pic:cNvPr id="28" name="Imagen 28" descr="Diagrama&#10;&#10;Descripción generada automáticamente"/>
+                    <pic:cNvPicPr/>
+                  </pic:nvPicPr>
+                  <pic:blipFill>
+                    <a:blip r:embed="rId14">
+                      <a:extLst>
+                        <a:ext uri="{28A0092B-C50C-407E-A947-70E740481C1C}">
+                          <a14:useLocalDpi xmlns:a14="http://schemas.microsoft.com/office/drawing/2010/main" val="0"/>
+                        </a:ext>
+                      </a:extLst>
+                    </a:blip>
+                    <a:stretch>
+                      <a:fillRect/>
+                    </a:stretch>
+                  </pic:blipFill>
+                  <pic:spPr>
+                    <a:xfrm>
+                      <a:off x="0" y="0"/>
+                      <a:ext cx="8698623" cy="5393147"/>
+                    </a:xfrm>
+                    <a:prstGeom prst="rect">
+                      <a:avLst/>
+                    </a:prstGeom>
+                  </pic:spPr>
+                </pic:pic>
+              </a:graphicData>
+            </a:graphic>
+          </wp:inline>
+        </w:drawing>
       </w:r>
     </w:p>
     <w:sectPr>
-      <w:headerReference w:type="default" r:id="rId13"/>
-      <w:footerReference w:type="default" r:id="rId14"/>
-      <w:pgSz w:w="11906" w:h="16838"/>
-      <w:pgMar w:top="1417" w:right="1701" w:bottom="1417" w:left="1701" w:header="708" w:footer="708" w:gutter="0"/>
-      <w:pgNumType w:start="0"/>
+      <w:pgSz w:w="16838" w:h="11906" w:orient="landscape" w:code="9"/>
+      <w:pgMar w:top="1021" w:right="1418" w:bottom="1021" w:left="1418" w:header="567" w:footer="567" w:gutter="0"/>
+      <w:pgNumType w:start="1" w:chapStyle="1"/>
       <w:cols w:space="708"/>
-      <w:titlePg/>
       <w:docGrid w:linePitch="360"/>
     </w:sectPr>
   </w:body>
@@ -1485,6 +2974,13 @@
       <w:r>
         <w:continuationSeparator/>
       </w:r>
+    </w:p>
+  </w:endnote>
+  <w:endnote w:type="continuationNotice" w:id="1">
+    <w:p>
+      <w:pPr>
+        <w:spacing w:after="0" w:line="240" w:lineRule="auto"/>
+      </w:pPr>
     </w:p>
   </w:endnote>
 </w:endnotes>
@@ -1503,7 +2999,7 @@
       <mc:AlternateContent>
         <mc:Choice Requires="wpg">
           <w:drawing>
-            <wp:anchor distT="0" distB="0" distL="114300" distR="114300" simplePos="0" relativeHeight="251661312" behindDoc="0" locked="0" layoutInCell="1" allowOverlap="1" wp14:anchorId="78710440" wp14:editId="22BD121F">
+            <wp:anchor distT="0" distB="0" distL="114300" distR="114300" simplePos="0" relativeHeight="251670529" behindDoc="0" locked="0" layoutInCell="1" allowOverlap="1" wp14:anchorId="2D222901" wp14:editId="128BD146">
               <wp:simplePos x="0" y="0"/>
               <wp:positionH relativeFrom="page">
                 <wp:align>right</wp:align>
@@ -1623,7 +3119,6 @@
                                 <w:dataBinding w:prefixMappings="xmlns:ns0='http://purl.org/dc/elements/1.1/' xmlns:ns1='http://schemas.openxmlformats.org/package/2006/metadata/core-properties' " w:xpath="/ns1:coreProperties[1]/ns0:title[1]" w:storeItemID="{6C3C8BC8-F283-45AE-878A-BAB7291924A1}"/>
                                 <w:text/>
                               </w:sdtPr>
-                              <w:sdtEndPr/>
                               <w:sdtContent>
                                 <w:r>
                                   <w:rPr>
@@ -1658,7 +3153,6 @@
                                 <w:dataBinding w:prefixMappings="xmlns:ns0='http://purl.org/dc/elements/1.1/' xmlns:ns1='http://schemas.openxmlformats.org/package/2006/metadata/core-properties' " w:xpath="/ns1:coreProperties[1]/ns0:subject[1]" w:storeItemID="{6C3C8BC8-F283-45AE-878A-BAB7291924A1}"/>
                                 <w:text/>
                               </w:sdtPr>
-                              <w:sdtEndPr/>
                               <w:sdtContent>
                                 <w:r>
                                   <w:rPr>
@@ -1688,7 +3182,7 @@
         </mc:Choice>
         <mc:Fallback>
           <w:pict>
-            <v:group w14:anchorId="78710440" id="Grupo 164" o:spid="_x0000_s1035" style="position:absolute;margin-left:434.8pt;margin-top:0;width:486pt;height:21.6pt;z-index:251661312;mso-position-horizontal:right;mso-position-horizontal-relative:page;mso-position-vertical:center;mso-position-vertical-relative:bottom-margin-area" coordsize="61722,2743" o:gfxdata="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">
+            <v:group w14:anchorId="2D222901" id="Grupo 164" o:spid="_x0000_s1035" style="position:absolute;margin-left:434.8pt;margin-top:0;width:486pt;height:21.6pt;z-index:251670529;mso-position-horizontal:right;mso-position-horizontal-relative:page;mso-position-vertical:center;mso-position-vertical-relative:bottom-margin-area" coordsize="61722,2743" o:gfxdata="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">
               <v:rect id="Rectángulo 165" o:spid="_x0000_s1036" style="position:absolute;left:2286;width:59436;height:2743;visibility:visible;mso-wrap-style:square;v-text-anchor:middle" o:gfxdata="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" fillcolor="white [3212]" stroked="f" strokeweight="1pt">
                 <v:fill opacity="0"/>
               </v:rect>
@@ -1718,7 +3212,6 @@
                           <w:dataBinding w:prefixMappings="xmlns:ns0='http://purl.org/dc/elements/1.1/' xmlns:ns1='http://schemas.openxmlformats.org/package/2006/metadata/core-properties' " w:xpath="/ns1:coreProperties[1]/ns0:title[1]" w:storeItemID="{6C3C8BC8-F283-45AE-878A-BAB7291924A1}"/>
                           <w:text/>
                         </w:sdtPr>
-                        <w:sdtEndPr/>
                         <w:sdtContent>
                           <w:r>
                             <w:rPr>
@@ -1753,7 +3246,6 @@
                           <w:dataBinding w:prefixMappings="xmlns:ns0='http://purl.org/dc/elements/1.1/' xmlns:ns1='http://schemas.openxmlformats.org/package/2006/metadata/core-properties' " w:xpath="/ns1:coreProperties[1]/ns0:subject[1]" w:storeItemID="{6C3C8BC8-F283-45AE-878A-BAB7291924A1}"/>
                           <w:text/>
                         </w:sdtPr>
-                        <w:sdtEndPr/>
                         <w:sdtContent>
                           <w:r>
                             <w:rPr>
@@ -1801,6 +3293,61 @@
       </w:r>
     </w:p>
   </w:footnote>
+  <w:footnote w:type="continuationNotice" w:id="1">
+    <w:p>
+      <w:pPr>
+        <w:spacing w:after="0" w:line="240" w:lineRule="auto"/>
+      </w:pPr>
+    </w:p>
+  </w:footnote>
+  <w:footnote w:id="2">
+    <w:p>
+      <w:pPr>
+        <w:pStyle w:val="Textonotapie"/>
+      </w:pPr>
+      <w:r>
+        <w:rPr>
+          <w:rStyle w:val="Refdenotaalpie"/>
+        </w:rPr>
+        <w:footnoteRef/>
+      </w:r>
+      <w:r>
+        <w:t xml:space="preserve"> Ver anexo imagen1</w:t>
+      </w:r>
+    </w:p>
+  </w:footnote>
+  <w:footnote w:id="3">
+    <w:p>
+      <w:pPr>
+        <w:pStyle w:val="Textonotapie"/>
+      </w:pPr>
+      <w:r>
+        <w:rPr>
+          <w:rStyle w:val="Refdenotaalpie"/>
+        </w:rPr>
+        <w:footnoteRef/>
+      </w:r>
+      <w:r>
+        <w:t xml:space="preserve"> Ver anexo imagen 2</w:t>
+      </w:r>
+    </w:p>
+  </w:footnote>
+  <w:footnote w:id="4">
+    <w:p>
+      <w:pPr>
+        <w:pStyle w:val="Textonotapie"/>
+      </w:pPr>
+      <w:r>
+        <w:rPr>
+          <w:rStyle w:val="Refdenotaalpie"/>
+        </w:rPr>
+        <w:footnoteRef/>
+      </w:r>
+      <w:r>
+        <w:t xml:space="preserve"> Ver anexo imagen3</w:t>
+      </w:r>
+    </w:p>
+  </w:footnote>
 </w:footnotes>
 </file>
 
@@ -1821,7 +3368,7 @@
       <mc:AlternateContent>
         <mc:Choice Requires="wpg">
           <w:drawing>
-            <wp:anchor distT="0" distB="0" distL="114300" distR="114300" simplePos="0" relativeHeight="251659264" behindDoc="0" locked="0" layoutInCell="1" allowOverlap="1" wp14:anchorId="6E0F92B0" wp14:editId="667B5F93">
+            <wp:anchor distT="0" distB="0" distL="114300" distR="114300" simplePos="0" relativeHeight="251668481" behindDoc="0" locked="0" layoutInCell="1" allowOverlap="1" wp14:anchorId="1C34A30B" wp14:editId="31E972C7">
               <wp:simplePos x="0" y="0"/>
               <wp:positionH relativeFrom="page">
                 <wp:align>right</wp:align>
@@ -1855,6 +3402,98 @@
                         <a:chExt cx="1700784" cy="1024128"/>
                       </a:xfrm>
                     </wpg:grpSpPr>
+                    <wps:wsp>
+                      <wps:cNvPr id="172" name="Cuadro de texto 172"/>
+                      <wps:cNvSpPr txBox="1"/>
+                      <wps:spPr>
+                        <a:xfrm>
+                          <a:off x="1032625" y="9510"/>
+                          <a:ext cx="438150" cy="375285"/>
+                        </a:xfrm>
+                        <a:prstGeom prst="rect">
+                          <a:avLst/>
+                        </a:prstGeom>
+                        <a:noFill/>
+                        <a:ln w="6350">
+                          <a:noFill/>
+                        </a:ln>
+                        <a:effectLst/>
+                      </wps:spPr>
+                      <wps:style>
+                        <a:lnRef idx="0">
+                          <a:schemeClr val="accent1"/>
+                        </a:lnRef>
+                        <a:fillRef idx="0">
+                          <a:schemeClr val="accent1"/>
+                        </a:fillRef>
+                        <a:effectRef idx="0">
+                          <a:schemeClr val="accent1"/>
+                        </a:effectRef>
+                        <a:fontRef idx="minor">
+                          <a:schemeClr val="dk1"/>
+                        </a:fontRef>
+                      </wps:style>
+                      <wps:txbx>
+                        <w:txbxContent>
+                          <w:p>
+                            <w:pPr>
+                              <w:pStyle w:val="Encabezado"/>
+                              <w:rPr>
+                                <w:color w:val="FFFFFF" w:themeColor="background1"/>
+                                <w:sz w:val="24"/>
+                                <w:szCs w:val="24"/>
+                              </w:rPr>
+                            </w:pPr>
+                            <w:r>
+                              <w:rPr>
+                                <w:color w:val="FFFFFF" w:themeColor="background1"/>
+                                <w:sz w:val="24"/>
+                                <w:szCs w:val="24"/>
+                              </w:rPr>
+                              <w:fldChar w:fldCharType="begin"/>
+                            </w:r>
+                            <w:r>
+                              <w:rPr>
+                                <w:color w:val="FFFFFF" w:themeColor="background1"/>
+                                <w:sz w:val="24"/>
+                                <w:szCs w:val="24"/>
+                              </w:rPr>
+                              <w:instrText>PAGE   \* MERGEFORMAT</w:instrText>
+                            </w:r>
+                            <w:r>
+                              <w:rPr>
+                                <w:color w:val="FFFFFF" w:themeColor="background1"/>
+                                <w:sz w:val="24"/>
+                                <w:szCs w:val="24"/>
+                              </w:rPr>
+                              <w:fldChar w:fldCharType="separate"/>
+                            </w:r>
+                            <w:r>
+                              <w:rPr>
+                                <w:color w:val="FFFFFF" w:themeColor="background1"/>
+                                <w:sz w:val="24"/>
+                                <w:szCs w:val="24"/>
+                              </w:rPr>
+                              <w:t>2</w:t>
+                            </w:r>
+                            <w:r>
+                              <w:rPr>
+                                <w:color w:val="FFFFFF" w:themeColor="background1"/>
+                                <w:sz w:val="24"/>
+                                <w:szCs w:val="24"/>
+                              </w:rPr>
+                              <w:fldChar w:fldCharType="end"/>
+                            </w:r>
+                          </w:p>
+                        </w:txbxContent>
+                      </wps:txbx>
+                      <wps:bodyPr rot="0" spcFirstLastPara="0" vertOverflow="overflow" horzOverflow="overflow" vert="horz" wrap="square" lIns="91440" tIns="91440" rIns="91440" bIns="91440" numCol="1" spcCol="0" rtlCol="0" fromWordArt="0" anchor="ctr" anchorCtr="0" forceAA="0" compatLnSpc="1">
+                        <a:prstTxWarp prst="textNoShape">
+                          <a:avLst/>
+                        </a:prstTxWarp>
+                        <a:noAutofit/>
+                      </wps:bodyPr>
+                    </wps:wsp>
                     <wpg:grpSp>
                       <wpg:cNvPr id="168" name="Grupo 168"/>
                       <wpg:cNvGrpSpPr/>
@@ -2058,8 +3697,359 @@
                         </wps:bodyPr>
                       </wps:wsp>
                     </wpg:grpSp>
+                  </wpg:wgp>
+                </a:graphicData>
+              </a:graphic>
+              <wp14:sizeRelH relativeFrom="margin">
+                <wp14:pctWidth>0</wp14:pctWidth>
+              </wp14:sizeRelH>
+              <wp14:sizeRelV relativeFrom="margin">
+                <wp14:pctHeight>0</wp14:pctHeight>
+              </wp14:sizeRelV>
+            </wp:anchor>
+          </w:drawing>
+        </mc:Choice>
+        <mc:Fallback>
+          <w:pict>
+            <v:group w14:anchorId="1C34A30B" id="Grupo 167" o:spid="_x0000_s1029" style="position:absolute;margin-left:82.7pt;margin-top:0;width:133.9pt;height:80.65pt;z-index:251668481;mso-top-percent:23;mso-position-horizontal:right;mso-position-horizontal-relative:page;mso-position-vertical-relative:page;mso-top-percent:23;mso-width-relative:margin;mso-height-relative:margin" coordsize="17007,10241" o:gfxdata="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">
+              <v:shapetype id="_x0000_t202" coordsize="21600,21600" o:spt="202" path="m,l,21600r21600,l21600,xe">
+                <v:stroke joinstyle="miter"/>
+                <v:path gradientshapeok="t" o:connecttype="rect"/>
+              </v:shapetype>
+              <v:shape id="Cuadro de texto 172" o:spid="_x0000_s1030" type="#_x0000_t202" style="position:absolute;left:10326;top:95;width:4381;height:3752;visibility:visible;mso-wrap-style:square;v-text-anchor:middle" o:gfxdata="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" filled="f" stroked="f" strokeweight=".5pt">
+                <v:textbox inset=",7.2pt,,7.2pt">
+                  <w:txbxContent>
+                    <w:p>
+                      <w:pPr>
+                        <w:pStyle w:val="Encabezado"/>
+                        <w:rPr>
+                          <w:color w:val="FFFFFF" w:themeColor="background1"/>
+                          <w:sz w:val="24"/>
+                          <w:szCs w:val="24"/>
+                        </w:rPr>
+                      </w:pPr>
+                      <w:r>
+                        <w:rPr>
+                          <w:color w:val="FFFFFF" w:themeColor="background1"/>
+                          <w:sz w:val="24"/>
+                          <w:szCs w:val="24"/>
+                        </w:rPr>
+                        <w:fldChar w:fldCharType="begin"/>
+                      </w:r>
+                      <w:r>
+                        <w:rPr>
+                          <w:color w:val="FFFFFF" w:themeColor="background1"/>
+                          <w:sz w:val="24"/>
+                          <w:szCs w:val="24"/>
+                        </w:rPr>
+                        <w:instrText>PAGE   \* MERGEFORMAT</w:instrText>
+                      </w:r>
+                      <w:r>
+                        <w:rPr>
+                          <w:color w:val="FFFFFF" w:themeColor="background1"/>
+                          <w:sz w:val="24"/>
+                          <w:szCs w:val="24"/>
+                        </w:rPr>
+                        <w:fldChar w:fldCharType="separate"/>
+                      </w:r>
+                      <w:r>
+                        <w:rPr>
+                          <w:color w:val="FFFFFF" w:themeColor="background1"/>
+                          <w:sz w:val="24"/>
+                          <w:szCs w:val="24"/>
+                        </w:rPr>
+                        <w:t>2</w:t>
+                      </w:r>
+                      <w:r>
+                        <w:rPr>
+                          <w:color w:val="FFFFFF" w:themeColor="background1"/>
+                          <w:sz w:val="24"/>
+                          <w:szCs w:val="24"/>
+                        </w:rPr>
+                        <w:fldChar w:fldCharType="end"/>
+                      </w:r>
+                    </w:p>
+                  </w:txbxContent>
+                </v:textbox>
+              </v:shape>
+              <v:group id="Grupo 168" o:spid="_x0000_s1031" style="position:absolute;width:17007;height:10241" coordsize="17007,10241" o:gfxdata="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">
+                <v:rect id="Rectángulo 169" o:spid="_x0000_s1032" style="position:absolute;width:17007;height:10241;visibility:visible;mso-wrap-style:square;v-text-anchor:middle" o:gfxdata="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" fillcolor="white [3212]" stroked="f" strokeweight="1pt">
+                  <v:fill opacity="0"/>
+                </v:rect>
+                <v:shape id="Rectángulo 12" o:spid="_x0000_s1033" style="position:absolute;width:14630;height:10149;visibility:visible;mso-wrap-style:square;v-text-anchor:middle" coordsize="1462822,1014481" o:gfxdata="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" path="m,l1462822,r,1014481l638269,407899,,xe" fillcolor="#4472c4 [3204]" stroked="f" strokeweight="1pt">
+                  <v:stroke joinstyle="miter"/>
+                  <v:path arrowok="t" o:connecttype="custom" o:connectlocs="0,0;1463040,0;1463040,1014984;638364,408101;0,0" o:connectangles="0,0,0,0,0"/>
+                </v:shape>
+                <v:rect id="Rectángulo 171" o:spid="_x0000_s1034" style="position:absolute;width:14721;height:10241;visibility:visible;mso-wrap-style:square;v-text-anchor:middle" o:gfxdata="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" strokecolor="white [3212]" strokeweight="1pt">
+                  <v:fill r:id="rId2" o:title="" recolor="t" rotate="t" type="frame"/>
+                </v:rect>
+              </v:group>
+              <w10:wrap anchorx="page" anchory="page"/>
+            </v:group>
+          </w:pict>
+        </mc:Fallback>
+      </mc:AlternateContent>
+    </w:r>
+  </w:p>
+</w:hdr>
+</file>
+
+<file path=word/header2.xml><?xml version="1.0" encoding="utf-8"?>
+<w:hdr xmlns:wpc="http://schemas.microsoft.com/office/word/2010/wordprocessingCanvas" xmlns:cx="http://schemas.microsoft.com/office/drawing/2014/chartex" xmlns:cx1="http://schemas.microsoft.com/office/drawing/2015/9/8/chartex" xmlns:cx2="http://schemas.microsoft.com/office/drawing/2015/10/21/chartex" xmlns:cx3="http://schemas.microsoft.com/office/drawing/2016/5/9/chartex" xmlns:cx4="http://schemas.microsoft.com/office/drawing/2016/5/10/chartex" xmlns:cx5="http://schemas.microsoft.com/office/drawing/2016/5/11/chartex" xmlns:cx6="http://schemas.microsoft.com/office/drawing/2016/5/12/chartex" xmlns:cx7="http://schemas.microsoft.com/office/drawing/2016/5/13/chartex" xmlns:cx8="http://schemas.microsoft.com/office/drawing/2016/5/14/chartex" xmlns:mc="http://schemas.openxmlformats.org/markup-compatibility/2006" xmlns:aink="http://schemas.microsoft.com/office/drawing/2016/ink" xmlns:am3d="http://schemas.microsoft.com/office/drawing/2017/model3d" xmlns:o="urn:schemas-microsoft-com:office:office" xmlns:r="http://schemas.openxmlformats.org/officeDocument/2006/relationships" xmlns:m="http://schemas.openxmlformats.org/officeDocument/2006/math" xmlns:v="urn:schemas-microsoft-com:vml" xmlns:wp14="http://schemas.microsoft.com/office/word/2010/wordprocessingDrawing" xmlns:wp="http://schemas.openxmlformats.org/drawingml/2006/wordprocessingDrawing" xmlns:w10="urn:schemas-microsoft-com:office:word" xmlns:w="http://schemas.openxmlformats.org/wordprocessingml/2006/main" xmlns:w14="http://schemas.microsoft.com/office/word/2010/wordml" xmlns:w15="http://schemas.microsoft.com/office/word/2012/wordml" xmlns:w16cex="http://schemas.microsoft.com/office/word/2018/wordml/cex" xmlns:w16cid="http://schemas.microsoft.com/office/word/2016/wordml/cid" xmlns:w16="http://schemas.microsoft.com/office/word/2018/wordml" xmlns:w16se="http://schemas.microsoft.com/office/word/2015/wordml/symex" xmlns:wpg="http://schemas.microsoft.com/office/word/2010/wordprocessingGroup" xmlns:wpi="http://schemas.microsoft.com/office/word/2010/wordprocessingInk" xmlns:wne="http://schemas.microsoft.com/office/word/2006/wordml" xmlns:wps="http://schemas.microsoft.com/office/word/2010/wordprocessingShape" mc:Ignorable="w14 w15 w16se w16cid w16 w16cex wp14">
+  <w:p>
+    <w:pPr>
+      <w:pStyle w:val="Encabezado"/>
+    </w:pPr>
+    <w:r>
+      <w:rPr>
+        <w:caps/>
+        <w:noProof/>
+        <w:color w:val="808080" w:themeColor="background1" w:themeShade="80"/>
+        <w:sz w:val="20"/>
+        <w:szCs w:val="20"/>
+      </w:rPr>
+      <mc:AlternateContent>
+        <mc:Choice Requires="wpg">
+          <w:drawing>
+            <wp:anchor distT="0" distB="0" distL="114300" distR="114300" simplePos="0" relativeHeight="251666433" behindDoc="0" locked="0" layoutInCell="1" allowOverlap="1" wp14:anchorId="4F85478F" wp14:editId="47170946">
+              <wp:simplePos x="0" y="0"/>
+              <wp:positionH relativeFrom="page">
+                <wp:align>right</wp:align>
+              </wp:positionH>
+              <mc:AlternateContent>
+                <mc:Choice Requires="wp14">
+                  <wp:positionV relativeFrom="page">
+                    <wp14:pctPosVOffset>2300</wp14:pctPosVOffset>
+                  </wp:positionV>
+                </mc:Choice>
+                <mc:Fallback>
+                  <wp:positionV relativeFrom="page">
+                    <wp:posOffset>245745</wp:posOffset>
+                  </wp:positionV>
+                </mc:Fallback>
+              </mc:AlternateContent>
+              <wp:extent cx="1700784" cy="1024128"/>
+              <wp:effectExtent l="0" t="0" r="0" b="24130"/>
+              <wp:wrapNone/>
+              <wp:docPr id="5" name="Grupo 5"/>
+              <wp:cNvGraphicFramePr/>
+              <a:graphic xmlns:a="http://schemas.openxmlformats.org/drawingml/2006/main">
+                <a:graphicData uri="http://schemas.microsoft.com/office/word/2010/wordprocessingGroup">
+                  <wpg:wgp>
+                    <wpg:cNvGrpSpPr/>
+                    <wpg:grpSpPr>
+                      <a:xfrm>
+                        <a:off x="0" y="0"/>
+                        <a:ext cx="1700784" cy="1024128"/>
+                        <a:chOff x="0" y="0"/>
+                        <a:chExt cx="1700784" cy="1024128"/>
+                      </a:xfrm>
+                    </wpg:grpSpPr>
+                    <wpg:grpSp>
+                      <wpg:cNvPr id="17" name="Grupo 17"/>
+                      <wpg:cNvGrpSpPr/>
+                      <wpg:grpSpPr>
+                        <a:xfrm>
+                          <a:off x="0" y="0"/>
+                          <a:ext cx="1700784" cy="1024128"/>
+                          <a:chOff x="0" y="0"/>
+                          <a:chExt cx="1700784" cy="1024128"/>
+                        </a:xfrm>
+                      </wpg:grpSpPr>
+                      <wps:wsp>
+                        <wps:cNvPr id="18" name="Rectángulo 18"/>
+                        <wps:cNvSpPr/>
+                        <wps:spPr>
+                          <a:xfrm>
+                            <a:off x="0" y="0"/>
+                            <a:ext cx="1700784" cy="1024128"/>
+                          </a:xfrm>
+                          <a:prstGeom prst="rect">
+                            <a:avLst/>
+                          </a:prstGeom>
+                          <a:solidFill>
+                            <a:schemeClr val="bg1">
+                              <a:alpha val="0"/>
+                            </a:schemeClr>
+                          </a:solidFill>
+                          <a:ln>
+                            <a:noFill/>
+                          </a:ln>
+                        </wps:spPr>
+                        <wps:style>
+                          <a:lnRef idx="2">
+                            <a:schemeClr val="accent1">
+                              <a:shade val="50000"/>
+                            </a:schemeClr>
+                          </a:lnRef>
+                          <a:fillRef idx="1">
+                            <a:schemeClr val="accent1"/>
+                          </a:fillRef>
+                          <a:effectRef idx="0">
+                            <a:schemeClr val="accent1"/>
+                          </a:effectRef>
+                          <a:fontRef idx="minor">
+                            <a:schemeClr val="lt1"/>
+                          </a:fontRef>
+                        </wps:style>
+                        <wps:bodyPr rot="0" spcFirstLastPara="0" vertOverflow="overflow" horzOverflow="overflow" vert="horz" wrap="square" lIns="91440" tIns="45720" rIns="91440" bIns="45720" numCol="1" spcCol="0" rtlCol="0" fromWordArt="0" anchor="ctr" anchorCtr="0" forceAA="0" compatLnSpc="1">
+                          <a:prstTxWarp prst="textNoShape">
+                            <a:avLst/>
+                          </a:prstTxWarp>
+                          <a:noAutofit/>
+                        </wps:bodyPr>
+                      </wps:wsp>
+                      <wps:wsp>
+                        <wps:cNvPr id="20" name="Rectángulo 12"/>
+                        <wps:cNvSpPr/>
+                        <wps:spPr>
+                          <a:xfrm>
+                            <a:off x="0" y="0"/>
+                            <a:ext cx="1463040" cy="1014984"/>
+                          </a:xfrm>
+                          <a:custGeom>
+                            <a:avLst/>
+                            <a:gdLst>
+                              <a:gd name="connsiteX0" fmla="*/ 0 w 1462822"/>
+                              <a:gd name="connsiteY0" fmla="*/ 0 h 1014481"/>
+                              <a:gd name="connsiteX1" fmla="*/ 1462822 w 1462822"/>
+                              <a:gd name="connsiteY1" fmla="*/ 0 h 1014481"/>
+                              <a:gd name="connsiteX2" fmla="*/ 1462822 w 1462822"/>
+                              <a:gd name="connsiteY2" fmla="*/ 1014481 h 1014481"/>
+                              <a:gd name="connsiteX3" fmla="*/ 0 w 1462822"/>
+                              <a:gd name="connsiteY3" fmla="*/ 1014481 h 1014481"/>
+                              <a:gd name="connsiteX4" fmla="*/ 0 w 1462822"/>
+                              <a:gd name="connsiteY4" fmla="*/ 0 h 1014481"/>
+                              <a:gd name="connsiteX0" fmla="*/ 0 w 1462822"/>
+                              <a:gd name="connsiteY0" fmla="*/ 0 h 1014481"/>
+                              <a:gd name="connsiteX1" fmla="*/ 1462822 w 1462822"/>
+                              <a:gd name="connsiteY1" fmla="*/ 0 h 1014481"/>
+                              <a:gd name="connsiteX2" fmla="*/ 1462822 w 1462822"/>
+                              <a:gd name="connsiteY2" fmla="*/ 1014481 h 1014481"/>
+                              <a:gd name="connsiteX3" fmla="*/ 638269 w 1462822"/>
+                              <a:gd name="connsiteY3" fmla="*/ 407899 h 1014481"/>
+                              <a:gd name="connsiteX4" fmla="*/ 0 w 1462822"/>
+                              <a:gd name="connsiteY4" fmla="*/ 0 h 1014481"/>
+                            </a:gdLst>
+                            <a:ahLst/>
+                            <a:cxnLst>
+                              <a:cxn ang="0">
+                                <a:pos x="connsiteX0" y="connsiteY0"/>
+                              </a:cxn>
+                              <a:cxn ang="0">
+                                <a:pos x="connsiteX1" y="connsiteY1"/>
+                              </a:cxn>
+                              <a:cxn ang="0">
+                                <a:pos x="connsiteX2" y="connsiteY2"/>
+                              </a:cxn>
+                              <a:cxn ang="0">
+                                <a:pos x="connsiteX3" y="connsiteY3"/>
+                              </a:cxn>
+                              <a:cxn ang="0">
+                                <a:pos x="connsiteX4" y="connsiteY4"/>
+                              </a:cxn>
+                            </a:cxnLst>
+                            <a:rect l="l" t="t" r="r" b="b"/>
+                            <a:pathLst>
+                              <a:path w="1462822" h="1014481">
+                                <a:moveTo>
+                                  <a:pt x="0" y="0"/>
+                                </a:moveTo>
+                                <a:lnTo>
+                                  <a:pt x="1462822" y="0"/>
+                                </a:lnTo>
+                                <a:lnTo>
+                                  <a:pt x="1462822" y="1014481"/>
+                                </a:lnTo>
+                                <a:lnTo>
+                                  <a:pt x="638269" y="407899"/>
+                                </a:lnTo>
+                                <a:lnTo>
+                                  <a:pt x="0" y="0"/>
+                                </a:lnTo>
+                                <a:close/>
+                              </a:path>
+                            </a:pathLst>
+                          </a:custGeom>
+                          <a:solidFill>
+                            <a:schemeClr val="accent1"/>
+                          </a:solidFill>
+                          <a:ln>
+                            <a:noFill/>
+                          </a:ln>
+                        </wps:spPr>
+                        <wps:style>
+                          <a:lnRef idx="2">
+                            <a:schemeClr val="accent1">
+                              <a:shade val="50000"/>
+                            </a:schemeClr>
+                          </a:lnRef>
+                          <a:fillRef idx="1">
+                            <a:schemeClr val="accent1"/>
+                          </a:fillRef>
+                          <a:effectRef idx="0">
+                            <a:schemeClr val="accent1"/>
+                          </a:effectRef>
+                          <a:fontRef idx="minor">
+                            <a:schemeClr val="lt1"/>
+                          </a:fontRef>
+                        </wps:style>
+                        <wps:bodyPr rot="0" spcFirstLastPara="0" vertOverflow="overflow" horzOverflow="overflow" vert="horz" wrap="square" lIns="91440" tIns="45720" rIns="91440" bIns="45720" numCol="1" spcCol="0" rtlCol="0" fromWordArt="0" anchor="ctr" anchorCtr="0" forceAA="0" compatLnSpc="1">
+                          <a:prstTxWarp prst="textNoShape">
+                            <a:avLst/>
+                          </a:prstTxWarp>
+                          <a:noAutofit/>
+                        </wps:bodyPr>
+                      </wps:wsp>
+                      <wps:wsp>
+                        <wps:cNvPr id="21" name="Rectángulo 21"/>
+                        <wps:cNvSpPr/>
+                        <wps:spPr>
+                          <a:xfrm>
+                            <a:off x="0" y="0"/>
+                            <a:ext cx="1472184" cy="1024128"/>
+                          </a:xfrm>
+                          <a:prstGeom prst="rect">
+                            <a:avLst/>
+                          </a:prstGeom>
+                          <a:blipFill>
+                            <a:blip r:embed="rId1"/>
+                            <a:stretch>
+                              <a:fillRect/>
+                            </a:stretch>
+                          </a:blipFill>
+                          <a:ln>
+                            <a:solidFill>
+                              <a:schemeClr val="bg1"/>
+                            </a:solidFill>
+                          </a:ln>
+                        </wps:spPr>
+                        <wps:style>
+                          <a:lnRef idx="2">
+                            <a:schemeClr val="accent1">
+                              <a:shade val="50000"/>
+                            </a:schemeClr>
+                          </a:lnRef>
+                          <a:fillRef idx="1">
+                            <a:schemeClr val="accent1"/>
+                          </a:fillRef>
+                          <a:effectRef idx="0">
+                            <a:schemeClr val="accent1"/>
+                          </a:effectRef>
+                          <a:fontRef idx="minor">
+                            <a:schemeClr val="lt1"/>
+                          </a:fontRef>
+                        </wps:style>
+                        <wps:bodyPr rot="0" spcFirstLastPara="0" vertOverflow="overflow" horzOverflow="overflow" vert="horz" wrap="square" lIns="91440" tIns="45720" rIns="91440" bIns="45720" numCol="1" spcCol="0" rtlCol="0" fromWordArt="0" anchor="ctr" anchorCtr="0" forceAA="0" compatLnSpc="1">
+                          <a:prstTxWarp prst="textNoShape">
+                            <a:avLst/>
+                          </a:prstTxWarp>
+                          <a:noAutofit/>
+                        </wps:bodyPr>
+                      </wps:wsp>
+                    </wpg:grpSp>
                     <wps:wsp>
-                      <wps:cNvPr id="172" name="Cuadro de texto 172"/>
+                      <wps:cNvPr id="22" name="Cuadro de texto 22"/>
                       <wps:cNvSpPr txBox="1"/>
                       <wps:spPr>
                         <a:xfrm>
@@ -2164,16 +4154,16 @@
         </mc:Choice>
         <mc:Fallback>
           <w:pict>
-            <v:group w14:anchorId="6E0F92B0" id="Grupo 167" o:spid="_x0000_s1029" style="position:absolute;margin-left:82.7pt;margin-top:0;width:133.9pt;height:80.65pt;z-index:251659264;mso-top-percent:23;mso-position-horizontal:right;mso-position-horizontal-relative:page;mso-position-vertical-relative:page;mso-top-percent:23;mso-width-relative:margin;mso-height-relative:margin" coordsize="17007,10241" o:gfxdata="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">
-              <v:group id="Grupo 168" o:spid="_x0000_s1030" style="position:absolute;width:17007;height:10241" coordsize="17007,10241" o:gfxdata="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">
-                <v:rect id="Rectángulo 169" o:spid="_x0000_s1031" style="position:absolute;width:17007;height:10241;visibility:visible;mso-wrap-style:square;v-text-anchor:middle" o:gfxdata="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" fillcolor="white [3212]" stroked="f" strokeweight="1pt">
+            <v:group w14:anchorId="4F85478F" id="Grupo 5" o:spid="_x0000_s1038" style="position:absolute;margin-left:82.7pt;margin-top:0;width:133.9pt;height:80.65pt;z-index:251666433;mso-top-percent:23;mso-position-horizontal:right;mso-position-horizontal-relative:page;mso-position-vertical-relative:page;mso-top-percent:23;mso-width-relative:margin;mso-height-relative:margin" coordsize="17007,10241" o:gfxdata="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">
+              <v:group id="Grupo 17" o:spid="_x0000_s1039" style="position:absolute;width:17007;height:10241" coordsize="17007,10241" o:gfxdata="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">
+                <v:rect id="Rectángulo 18" o:spid="_x0000_s1040" style="position:absolute;width:17007;height:10241;visibility:visible;mso-wrap-style:square;v-text-anchor:middle" o:gfxdata="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" fillcolor="white [3212]" stroked="f" strokeweight="1pt">
                   <v:fill opacity="0"/>
                 </v:rect>
-                <v:shape id="Rectángulo 12" o:spid="_x0000_s1032" style="position:absolute;width:14630;height:10149;visibility:visible;mso-wrap-style:square;v-text-anchor:middle" coordsize="1462822,1014481" o:gfxdata="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" path="m,l1462822,r,1014481l638269,407899,,xe" fillcolor="#4472c4 [3204]" stroked="f" strokeweight="1pt">
+                <v:shape id="Rectángulo 12" o:spid="_x0000_s1041" style="position:absolute;width:14630;height:10149;visibility:visible;mso-wrap-style:square;v-text-anchor:middle" coordsize="1462822,1014481" o:gfxdata="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" path="m,l1462822,r,1014481l638269,407899,,xe" fillcolor="#4472c4 [3204]" stroked="f" strokeweight="1pt">
                   <v:stroke joinstyle="miter"/>
                   <v:path arrowok="t" o:connecttype="custom" o:connectlocs="0,0;1463040,0;1463040,1014984;638364,408101;0,0" o:connectangles="0,0,0,0,0"/>
                 </v:shape>
-                <v:rect id="Rectángulo 171" o:spid="_x0000_s1033" style="position:absolute;width:14721;height:10241;visibility:visible;mso-wrap-style:square;v-text-anchor:middle" o:gfxdata="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" strokecolor="white [3212]" strokeweight="1pt">
+                <v:rect id="Rectángulo 21" o:spid="_x0000_s1042" style="position:absolute;width:14721;height:10241;visibility:visible;mso-wrap-style:square;v-text-anchor:middle" o:gfxdata="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" strokecolor="white [3212]" strokeweight="1pt">
                   <v:fill r:id="rId2" o:title="" recolor="t" rotate="t" type="frame"/>
                 </v:rect>
               </v:group>
@@ -2181,7 +4171,7 @@
                 <v:stroke joinstyle="miter"/>
                 <v:path gradientshapeok="t" o:connecttype="rect"/>
               </v:shapetype>
-              <v:shape id="Cuadro de texto 172" o:spid="_x0000_s1034" type="#_x0000_t202" style="position:absolute;left:10326;top:95;width:4381;height:3752;visibility:visible;mso-wrap-style:square;v-text-anchor:middle" o:gfxdata="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" filled="f" stroked="f" strokeweight=".5pt">
+              <v:shape id="Cuadro de texto 22" o:spid="_x0000_s1043" type="#_x0000_t202" style="position:absolute;left:10326;top:95;width:4381;height:3752;visibility:visible;mso-wrap-style:square;v-text-anchor:middle" o:gfxdata="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" filled="f" stroked="f" strokeweight=".5pt">
                 <v:textbox inset=",7.2pt,,7.2pt">
                   <w:txbxContent>
                     <w:p>
@@ -2824,7 +4814,6 @@
     <w:name w:val="Hyperlink"/>
     <w:basedOn w:val="Fuentedeprrafopredeter"/>
     <w:uiPriority w:val="99"/>
-    <w:semiHidden/>
     <w:unhideWhenUsed/>
     <w:rsid w:val="00B32C18"/>
     <w:rPr>
@@ -2857,6 +4846,137 @@
       <w:sz w:val="24"/>
       <w:szCs w:val="24"/>
     </w:rPr>
+  </w:style>
+  <w:style w:type="paragraph" w:styleId="Textonotaalfinal">
+    <w:name w:val="endnote text"/>
+    <w:basedOn w:val="Normal"/>
+    <w:link w:val="TextonotaalfinalCar"/>
+    <w:uiPriority w:val="99"/>
+    <w:semiHidden/>
+    <w:unhideWhenUsed/>
+    <w:rsid w:val="00446FCF"/>
+    <w:pPr>
+      <w:spacing w:after="0" w:line="240" w:lineRule="auto"/>
+    </w:pPr>
+    <w:rPr>
+      <w:sz w:val="20"/>
+      <w:szCs w:val="20"/>
+    </w:rPr>
+  </w:style>
+  <w:style w:type="character" w:customStyle="1" w:styleId="TextonotaalfinalCar">
+    <w:name w:val="Texto nota al final Car"/>
+    <w:basedOn w:val="Fuentedeprrafopredeter"/>
+    <w:link w:val="Textonotaalfinal"/>
+    <w:uiPriority w:val="99"/>
+    <w:semiHidden/>
+    <w:rsid w:val="00446FCF"/>
+    <w:rPr>
+      <w:sz w:val="20"/>
+      <w:szCs w:val="20"/>
+    </w:rPr>
+  </w:style>
+  <w:style w:type="character" w:styleId="Refdenotaalfinal">
+    <w:name w:val="endnote reference"/>
+    <w:basedOn w:val="Fuentedeprrafopredeter"/>
+    <w:uiPriority w:val="99"/>
+    <w:semiHidden/>
+    <w:unhideWhenUsed/>
+    <w:rsid w:val="00446FCF"/>
+    <w:rPr>
+      <w:vertAlign w:val="superscript"/>
+    </w:rPr>
+  </w:style>
+  <w:style w:type="paragraph" w:styleId="Textonotapie">
+    <w:name w:val="footnote text"/>
+    <w:basedOn w:val="Normal"/>
+    <w:link w:val="TextonotapieCar"/>
+    <w:uiPriority w:val="99"/>
+    <w:semiHidden/>
+    <w:unhideWhenUsed/>
+    <w:rsid w:val="007A44C2"/>
+    <w:pPr>
+      <w:spacing w:after="0" w:line="240" w:lineRule="auto"/>
+    </w:pPr>
+    <w:rPr>
+      <w:sz w:val="20"/>
+      <w:szCs w:val="20"/>
+    </w:rPr>
+  </w:style>
+  <w:style w:type="character" w:customStyle="1" w:styleId="TextonotapieCar">
+    <w:name w:val="Texto nota pie Car"/>
+    <w:basedOn w:val="Fuentedeprrafopredeter"/>
+    <w:link w:val="Textonotapie"/>
+    <w:uiPriority w:val="99"/>
+    <w:semiHidden/>
+    <w:rsid w:val="007A44C2"/>
+    <w:rPr>
+      <w:sz w:val="20"/>
+      <w:szCs w:val="20"/>
+    </w:rPr>
+  </w:style>
+  <w:style w:type="character" w:styleId="Refdenotaalpie">
+    <w:name w:val="footnote reference"/>
+    <w:basedOn w:val="Fuentedeprrafopredeter"/>
+    <w:uiPriority w:val="99"/>
+    <w:semiHidden/>
+    <w:unhideWhenUsed/>
+    <w:rsid w:val="007A44C2"/>
+    <w:rPr>
+      <w:vertAlign w:val="superscript"/>
+    </w:rPr>
+  </w:style>
+  <w:style w:type="paragraph" w:styleId="TtuloTDC">
+    <w:name w:val="TOC Heading"/>
+    <w:basedOn w:val="Ttulo1"/>
+    <w:next w:val="Normal"/>
+    <w:uiPriority w:val="39"/>
+    <w:unhideWhenUsed/>
+    <w:qFormat/>
+    <w:rsid w:val="004A3261"/>
+    <w:pPr>
+      <w:outlineLvl w:val="9"/>
+    </w:pPr>
+    <w:rPr>
+      <w:lang w:eastAsia="es-ES"/>
+    </w:rPr>
+  </w:style>
+  <w:style w:type="paragraph" w:styleId="TDC1">
+    <w:name w:val="toc 1"/>
+    <w:basedOn w:val="Normal"/>
+    <w:next w:val="Normal"/>
+    <w:autoRedefine/>
+    <w:uiPriority w:val="39"/>
+    <w:unhideWhenUsed/>
+    <w:rsid w:val="007634BF"/>
+    <w:pPr>
+      <w:spacing w:after="100"/>
+    </w:pPr>
+  </w:style>
+  <w:style w:type="paragraph" w:styleId="TDC2">
+    <w:name w:val="toc 2"/>
+    <w:basedOn w:val="Normal"/>
+    <w:next w:val="Normal"/>
+    <w:autoRedefine/>
+    <w:uiPriority w:val="39"/>
+    <w:unhideWhenUsed/>
+    <w:rsid w:val="007634BF"/>
+    <w:pPr>
+      <w:spacing w:after="100"/>
+      <w:ind w:left="220"/>
+    </w:pPr>
+  </w:style>
+  <w:style w:type="paragraph" w:styleId="TDC3">
+    <w:name w:val="toc 3"/>
+    <w:basedOn w:val="Normal"/>
+    <w:next w:val="Normal"/>
+    <w:autoRedefine/>
+    <w:uiPriority w:val="39"/>
+    <w:unhideWhenUsed/>
+    <w:rsid w:val="007634BF"/>
+    <w:pPr>
+      <w:spacing w:after="100"/>
+      <w:ind w:left="440"/>
+    </w:pPr>
   </w:style>
 </w:styles>
 </file>
@@ -3170,10 +5290,22 @@
 </CoverPageProperties>
 </file>
 
+<file path=customXml/item2.xml><?xml version="1.0" encoding="utf-8"?>
+<b:Sources xmlns:b="http://schemas.openxmlformats.org/officeDocument/2006/bibliography" xmlns="http://schemas.openxmlformats.org/officeDocument/2006/bibliography" SelectedStyle="\APASixthEditionOfficeOnline.xsl" StyleName="APA" Version="6"/>
+</file>
+
 <file path=customXml/itemProps1.xml><?xml version="1.0" encoding="utf-8"?>
 <ds:datastoreItem xmlns:ds="http://schemas.openxmlformats.org/officeDocument/2006/customXml" ds:itemID="{55AF091B-3C7A-41E3-B477-F2FDAA23CFDA}">
   <ds:schemaRefs>
     <ds:schemaRef ds:uri="http://schemas.microsoft.com/office/2006/coverPageProps"/>
   </ds:schemaRefs>
 </ds:datastoreItem>
+</file>
+
+<file path=customXml/itemProps2.xml><?xml version="1.0" encoding="utf-8"?>
+<ds:datastoreItem xmlns:ds="http://schemas.openxmlformats.org/officeDocument/2006/customXml" ds:itemID="{2EE1C933-5B4D-4AC9-BEF2-629671EC7456}">
+  <ds:schemaRefs>
+    <ds:schemaRef ds:uri="http://schemas.openxmlformats.org/officeDocument/2006/bibliography"/>
+  </ds:schemaRefs>
+</ds:datastoreItem>
 </file>
</xml_diff>